<commit_message>
Changes in report: * Up to chapter 4, the general structure is OK * Now, the overarching discussion of Ch4 will be restructurized.
</commit_message>
<xml_diff>
--- a/reports/Draft3.docx
+++ b/reports/Draft3.docx
@@ -54,15 +54,7 @@
         <w:t>n 2016,</w:t>
       </w:r>
       <w:r>
-        <w:t xml:space="preserve"> 44% of the world population was living within a 150km range of the coastline (J. </w:t>
-      </w:r>
-      <w:proofErr w:type="spellStart"/>
-      <w:r>
-        <w:t>Akrofi</w:t>
-      </w:r>
-      <w:proofErr w:type="spellEnd"/>
-      <w:r>
-        <w:t>, 2016)</w:t>
+        <w:t xml:space="preserve"> 44% of the world population was living within a 150km range of the coastline (J. Akrofi, 2016)</w:t>
       </w:r>
       <w:r>
         <w:t>, where</w:t>
@@ -177,9 +169,23 @@
     </w:p>
     <w:p>
       <w:pPr>
+        <w:jc w:val="left"/>
+        <w:rPr>
+          <w:rFonts w:ascii="CMU Serif" w:eastAsiaTheme="majorEastAsia" w:hAnsi="CMU Serif" w:cs="CMU Serif"/>
+          <w:sz w:val="28"/>
+          <w:szCs w:val="28"/>
+        </w:rPr>
+      </w:pPr>
+      <w:r>
+        <w:br w:type="page"/>
+      </w:r>
+    </w:p>
+    <w:p>
+      <w:pPr>
         <w:pStyle w:val="Heading2"/>
       </w:pPr>
       <w:r>
+        <w:lastRenderedPageBreak/>
         <w:t>State of the Art</w:t>
       </w:r>
     </w:p>
@@ -224,15 +230,7 @@
         <w:t xml:space="preserve"> samples collected</w:t>
       </w:r>
       <w:r>
-        <w:t xml:space="preserve"> along the coastline; (Oude </w:t>
-      </w:r>
-      <w:proofErr w:type="spellStart"/>
-      <w:r>
-        <w:t>Essink</w:t>
-      </w:r>
-      <w:proofErr w:type="spellEnd"/>
-      <w:r>
-        <w:t xml:space="preserve">, 2001) </w:t>
+        <w:t xml:space="preserve"> along the coastline; (Oude Essink, 2001) </w:t>
       </w:r>
       <w:r>
         <w:t xml:space="preserve">introduced the concept of a fresh-saline groundwater interface and discussed problems that arise in the Dutch coastline as a result of variable density flow, by using a </w:t>
@@ -323,7 +321,6 @@
     <w:p/>
     <w:p>
       <w:r>
-        <w:lastRenderedPageBreak/>
         <w:t>However, t</w:t>
       </w:r>
       <w:r>
@@ -499,6 +496,7 @@
         <w:rPr>
           <w:noProof/>
         </w:rPr>
+        <w:lastRenderedPageBreak/>
         <w:drawing>
           <wp:inline distT="0" distB="0" distL="0" distR="0" wp14:anchorId="271542CD" wp14:editId="2167DD00">
             <wp:extent cx="5731510" cy="3615055"/>
@@ -886,10 +884,7 @@
         <w:t xml:space="preserve"> </w:t>
       </w:r>
       <w:r>
-        <w:t>pump</w:t>
-      </w:r>
-      <w:r>
-        <w:t xml:space="preserve">ed </w:t>
+        <w:t xml:space="preserve">pumped </w:t>
       </w:r>
       <w:r>
         <w:t>into the coastal aquifers</w:t>
@@ -1046,31 +1041,7 @@
         <w:t xml:space="preserve">in </w:t>
       </w:r>
       <w:r>
-        <w:t xml:space="preserve">deltas (van </w:t>
-      </w:r>
-      <w:proofErr w:type="spellStart"/>
-      <w:r>
-        <w:t>Engelen</w:t>
-      </w:r>
-      <w:proofErr w:type="spellEnd"/>
-      <w:r>
-        <w:t xml:space="preserve">, 2020) and salinity in the coastal groundwater of the Netherlands predominantly derives from sea water infiltration during Holocene marine transgressions (Post and </w:t>
-      </w:r>
-      <w:proofErr w:type="spellStart"/>
-      <w:r>
-        <w:t>Kooi</w:t>
-      </w:r>
-      <w:proofErr w:type="spellEnd"/>
-      <w:r>
-        <w:t xml:space="preserve">, 2003), human intervention in coastal aquifers may disrupt this long timescale transience. As recognized by (Oude </w:t>
-      </w:r>
-      <w:proofErr w:type="spellStart"/>
-      <w:r>
-        <w:t>Essink</w:t>
-      </w:r>
-      <w:proofErr w:type="spellEnd"/>
-      <w:r>
-        <w:t xml:space="preserve">, 2001), in areas where extensive human intervention </w:t>
+        <w:t xml:space="preserve">deltas (van Engelen, 2020) and salinity in the coastal groundwater of the Netherlands predominantly derives from sea water infiltration during Holocene marine transgressions (Post and Kooi, 2003), human intervention in coastal aquifers may disrupt this long timescale transience. As recognized by (Oude Essink, 2001), in areas where extensive human intervention </w:t>
       </w:r>
       <w:r>
         <w:t>(</w:t>
@@ -1218,16 +1189,7 @@
         <w:t xml:space="preserve">odeling techniques for fresh-saline groundwater interactions in coastal regions can be seen as the central concept of this study. </w:t>
       </w:r>
       <w:r>
-        <w:t xml:space="preserve">The starting point </w:t>
-      </w:r>
-      <w:r>
-        <w:t>for</w:t>
-      </w:r>
-      <w:r>
-        <w:t xml:space="preserve"> this study is the state-of-the-art groundwater flow model currently used for coastal groundwater management by The Hague’s fresh drinking water supplier Dunea (Bootsma et. al., 2021). This model will be referred to as the “original model” throughout the remainder of this report.</w:t>
-      </w:r>
-      <w:r>
-        <w:t xml:space="preserve"> </w:t>
+        <w:t xml:space="preserve">The starting point for this study is the state-of-the-art groundwater flow model currently used for coastal groundwater management by The Hague’s fresh drinking water supplier Dunea (Bootsma et. al., 2021). This model will be referred to as the “original model” throughout the remainder of this report. </w:t>
       </w:r>
       <w:r>
         <w:t xml:space="preserve">Motivated by the conditions named in </w:t>
@@ -1877,22 +1839,7 @@
         <w:t xml:space="preserve"> the first objective</w:t>
       </w:r>
       <w:r>
-        <w:t xml:space="preserve">. Finally, the </w:t>
-      </w:r>
-      <w:r>
-        <w:t xml:space="preserve">results relevant to </w:t>
-      </w:r>
-      <w:r>
-        <w:t>the first</w:t>
-      </w:r>
-      <w:r>
-        <w:t xml:space="preserve"> objective</w:t>
-      </w:r>
-      <w:r>
-        <w:t xml:space="preserve"> are presented and discussed</w:t>
-      </w:r>
-      <w:r>
-        <w:t xml:space="preserve"> in </w:t>
+        <w:t xml:space="preserve">. Finally, the results relevant to the first objective are presented and discussed in </w:t>
       </w:r>
       <w:r>
         <w:rPr>
@@ -1922,15 +1869,7 @@
     </w:p>
     <w:p>
       <w:r>
-        <w:t>In hydrology, a model is a simplified representation of a complex system (Clarke, 1973). A heavy computational load is often caused by expensive analysis and simulation processes to reach a comparable level of accuracy as physical testing data. To address such a challenge, metamodeling is often used (Gary Wang and Shan, 2006). Keeping these metamodels simple facilitates the involvement of stakeholders in the modeling process, the communication of associated uncertainty, and improves the credibility of its results, as recognized by (</w:t>
-      </w:r>
-      <w:proofErr w:type="spellStart"/>
-      <w:r>
-        <w:t>Basco</w:t>
-      </w:r>
-      <w:proofErr w:type="spellEnd"/>
-      <w:r>
-        <w:t xml:space="preserve"> Carrera et.al., 2018). </w:t>
+        <w:t xml:space="preserve">In hydrology, a model is a simplified representation of a complex system (Clarke, 1973). A heavy computational load is often caused by expensive analysis and simulation processes to reach a comparable level of accuracy as physical testing data. To address such a challenge, metamodeling is often used (Gary Wang and Shan, 2006). Keeping these metamodels simple facilitates the involvement of stakeholders in the modeling process, the communication of associated uncertainty, and improves the credibility of its results, as recognized by (Basco Carrera et.al., 2018). </w:t>
       </w:r>
       <w:r>
         <w:t>Moreover, their results need not fully correspond to an operationally large discrepancy in data, and so models can be retained as working hypotheses (even though the data do not agree with them) so as long as a more acceptable model cannot be found</w:t>
@@ -3300,15 +3239,7 @@
     </w:p>
     <w:p>
       <w:r>
-        <w:t xml:space="preserve">Along the coastline, the model domain ranges from </w:t>
-      </w:r>
-      <w:proofErr w:type="spellStart"/>
-      <w:r>
-        <w:t>Loosduinen</w:t>
-      </w:r>
-      <w:proofErr w:type="spellEnd"/>
-      <w:r>
-        <w:t xml:space="preserve"> (south), to Katwijk (north). Inlands it reaches until Zoetermeer (west). This domain discretization and the according parametrization of the original model are based on the preceding Bridging Model (Arcadis, Deltares, KWR, 2019). The original model has a horizontal cell size of 25m (Bootsma et. al. 2021). Vertically, the model top reaches the highest hydraulic heads found in the dunes (15m NAP) and reaches a depth of 250m below NAP. The top 30m of the model domain consist of 15 cells that are each 2m thick, followed by 22 cells of 5m thick and 12 cells of 10m thick. (Bootsma et. al., 2021) The vertical discretization is unchanged in the metamodel and its influence on model performance is outside of the scope of this study.</w:t>
+        <w:t>Along the coastline, the model domain ranges from Loosduinen (south), to Katwijk (north). Inlands it reaches until Zoetermeer (west). This domain discretization and the according parametrization of the original model are based on the preceding Bridging Model (Arcadis, Deltares, KWR, 2019). The original model has a horizontal cell size of 25m (Bootsma et. al. 2021). Vertically, the model top reaches the highest hydraulic heads found in the dunes (15m NAP) and reaches a depth of 250m below NAP. The top 30m of the model domain consist of 15 cells that are each 2m thick, followed by 22 cells of 5m thick and 12 cells of 10m thick. (Bootsma et. al., 2021) The vertical discretization is unchanged in the metamodel and its influence on model performance is outside of the scope of this study.</w:t>
       </w:r>
     </w:p>
     <w:p>
@@ -3456,15 +3387,7 @@
     </w:p>
     <w:p>
       <w:r>
-        <w:t xml:space="preserve">Processing of the input and output data and structuring the scripts to run the model is done in Python. Scripts and data are externally stored and managed on </w:t>
-      </w:r>
-      <w:proofErr w:type="spellStart"/>
-      <w:r>
-        <w:t>Github</w:t>
-      </w:r>
-      <w:proofErr w:type="spellEnd"/>
-      <w:r>
-        <w:t xml:space="preserve"> (</w:t>
+        <w:t>Processing of the input and output data and structuring the scripts to run the model is done in Python. Scripts and data are externally stored and managed on Github (</w:t>
       </w:r>
       <w:hyperlink r:id="rId18" w:history="1">
         <w:r>
@@ -6266,15 +6189,7 @@
         <w:t>REGIS</w:t>
       </w:r>
       <w:r>
-        <w:t xml:space="preserve">, a 3D </w:t>
-      </w:r>
-      <w:proofErr w:type="spellStart"/>
-      <w:r>
-        <w:t>layermodel</w:t>
-      </w:r>
-      <w:proofErr w:type="spellEnd"/>
-      <w:r>
-        <w:t xml:space="preserve"> of the subsurface of the Netherlands with roughly 100x100</w:t>
+        <w:t>, a 3D layermodel of the subsurface of the Netherlands with roughly 100x100</w:t>
       </w:r>
       <w:r>
         <w:t>x100</w:t>
@@ -6300,11 +6215,9 @@
       <w:r>
         <w:t xml:space="preserve"> </w:t>
       </w:r>
-      <w:proofErr w:type="spellStart"/>
       <w:r>
         <w:t>GeoTOP</w:t>
       </w:r>
-      <w:proofErr w:type="spellEnd"/>
       <w:r>
         <w:t xml:space="preserve">, with a smaller </w:t>
       </w:r>
@@ -6340,26 +6253,10 @@
         <w:t>TRIWACO</w:t>
       </w:r>
       <w:r>
-        <w:t xml:space="preserve"> (Royal </w:t>
-      </w:r>
-      <w:proofErr w:type="spellStart"/>
-      <w:r>
-        <w:t>HaskoningDHV</w:t>
-      </w:r>
-      <w:proofErr w:type="spellEnd"/>
-      <w:r>
-        <w:t>, 2018)</w:t>
-      </w:r>
-      <w:r>
-        <w:t xml:space="preserve"> model is also applied to the study area (Meijendel-Berkheijde), due to a higher borehole density in this specific area. </w:t>
-      </w:r>
-      <w:proofErr w:type="spellStart"/>
-      <w:r>
-        <w:t>GeoTOP</w:t>
-      </w:r>
-      <w:proofErr w:type="spellEnd"/>
-      <w:r>
-        <w:t xml:space="preserve"> and REGIS have a higher resolution horizontally than vertically (25 vs 100m). (Bootsma et. al., 2021)</w:t>
+        <w:t xml:space="preserve"> (Royal HaskoningDHV, 2018)</w:t>
+      </w:r>
+      <w:r>
+        <w:t xml:space="preserve"> model is also applied to the study area (Meijendel-Berkheijde), due to a higher borehole density in this specific area. GeoTOP and REGIS have a higher resolution horizontally than vertically (25 vs 100m). (Bootsma et. al., 2021)</w:t>
       </w:r>
     </w:p>
     <w:p>
@@ -8734,9 +8631,23 @@
     </w:p>
     <w:p>
       <w:pPr>
+        <w:jc w:val="left"/>
+        <w:rPr>
+          <w:rFonts w:ascii="CMU Serif" w:eastAsiaTheme="majorEastAsia" w:hAnsi="CMU Serif" w:cs="CMU Serif"/>
+          <w:sz w:val="28"/>
+          <w:szCs w:val="28"/>
+        </w:rPr>
+      </w:pPr>
+      <w:r>
+        <w:br w:type="page"/>
+      </w:r>
+    </w:p>
+    <w:p>
+      <w:pPr>
         <w:pStyle w:val="Heading2"/>
       </w:pPr>
       <w:r>
+        <w:lastRenderedPageBreak/>
         <w:t>Methodology</w:t>
       </w:r>
     </w:p>
@@ -8769,51 +8680,33 @@
         <w:t>Effective model use in the future will not only be to seek solutions but also to analyze data significance and guide further collection efforts towards minimizing uncertainty in predictions</w:t>
       </w:r>
       <w:r>
+        <w:t xml:space="preserve"> (Langevin and Panday, 2012)</w:t>
+      </w:r>
+      <w:r>
+        <w:t>.</w:t>
+      </w:r>
+      <w:r>
         <w:t xml:space="preserve"> </w:t>
       </w:r>
       <w:r>
-        <w:t>(Langevin and Panday, 2012</w:t>
-      </w:r>
-      <w:r>
-        <w:t>)</w:t>
-      </w:r>
-      <w:r>
-        <w:t>.</w:t>
+        <w:t xml:space="preserve">Besides “hard data”, using “soft data” (qualitative knowledge that cannot be directly used as numbers) to model validation has added value as they provide insight in the process knowledge (Seibert and McDonnell, 2002). </w:t>
+      </w:r>
+      <w:r>
+        <w:t xml:space="preserve">Therefore, the </w:t>
+      </w:r>
+      <w:r>
+        <w:t>ambition</w:t>
+      </w:r>
+      <w:r>
+        <w:t xml:space="preserve"> in this chapter is to </w:t>
+      </w:r>
+      <w:r>
+        <w:t>assess the significance of</w:t>
       </w:r>
       <w:r>
         <w:t xml:space="preserve"> </w:t>
       </w:r>
       <w:r>
-        <w:t xml:space="preserve">Besides “hard data”, using “soft data” (qualitative knowledge that cannot be directly used as numbers) to model validation has added value as they provide insight in the process knowledge </w:t>
-      </w:r>
-      <w:r>
-        <w:t>(Seibert and McDonnell, 2002)</w:t>
-      </w:r>
-      <w:r>
-        <w:t xml:space="preserve">. </w:t>
-      </w:r>
-      <w:r>
-        <w:t>The</w:t>
-      </w:r>
-      <w:r>
-        <w:t>refore, the</w:t>
-      </w:r>
-      <w:r>
-        <w:t xml:space="preserve"> </w:t>
-      </w:r>
-      <w:r>
-        <w:t>ambition</w:t>
-      </w:r>
-      <w:r>
-        <w:t xml:space="preserve"> in this chapter is to </w:t>
-      </w:r>
-      <w:r>
-        <w:t>assess the significance of</w:t>
-      </w:r>
-      <w:r>
-        <w:t xml:space="preserve"> </w:t>
-      </w:r>
-      <w:r>
         <w:t xml:space="preserve">two concepts that may be regarded as </w:t>
       </w:r>
       <w:r>
@@ -8845,15 +8738,7 @@
         <w:t xml:space="preserve">The </w:t>
       </w:r>
       <w:r>
-        <w:t xml:space="preserve">fresh saline interface introduced by (Oude </w:t>
-      </w:r>
-      <w:proofErr w:type="spellStart"/>
-      <w:r>
-        <w:t>Essink</w:t>
-      </w:r>
-      <w:proofErr w:type="spellEnd"/>
-      <w:r>
-        <w:t xml:space="preserve">, 2001) serves as a </w:t>
+        <w:t xml:space="preserve">fresh saline interface introduced by (Oude Essink, 2001) serves as a </w:t>
       </w:r>
       <w:r>
         <w:t xml:space="preserve">conceptual </w:t>
@@ -9041,6 +8926,7 @@
         <w:rPr>
           <w:noProof/>
         </w:rPr>
+        <w:lastRenderedPageBreak/>
         <w:drawing>
           <wp:inline distT="0" distB="0" distL="0" distR="0" wp14:anchorId="4D29014C" wp14:editId="39238DC9">
             <wp:extent cx="5731510" cy="1991995"/>
@@ -9126,16 +9012,7 @@
         <w:t xml:space="preserve"> is represented in the model with chloride, as it is the dominant anion in Dutch coastal groundwater and density is linearly related to it within naturally occurring concentrations (Delsman 2015).</w:t>
       </w:r>
       <w:r>
-        <w:t xml:space="preserve"> T</w:t>
-      </w:r>
-      <w:r>
-        <w:t>he fresh-saline interface is interpreted as the interface between fresh and brackish groundwater</w:t>
-      </w:r>
-      <w:r>
-        <w:t xml:space="preserve">, where </w:t>
-      </w:r>
-      <w:r>
-        <w:t>groundwater is subdivided in terms of salinity corresponding to (Stuyfzand, 1993)</w:t>
+        <w:t xml:space="preserve"> The fresh-saline interface is interpreted as the interface between fresh and brackish groundwater, where groundwater is subdivided in terms of salinity corresponding to (Stuyfzand, 1993)</w:t>
       </w:r>
       <w:r>
         <w:t>:</w:t>
@@ -10299,7 +10176,7 @@
         <w:rPr>
           <w:noProof/>
         </w:rPr>
-        <w:t>28</w:t>
+        <w:t>24</w:t>
       </w:r>
       <w:r>
         <w:fldChar w:fldCharType="end"/>
@@ -10416,7 +10293,7 @@
         <w:rPr>
           <w:noProof/>
         </w:rPr>
-        <w:t>29</w:t>
+        <w:t>25</w:t>
       </w:r>
       <w:r>
         <w:fldChar w:fldCharType="end"/>
@@ -10517,7 +10394,7 @@
         <w:rPr>
           <w:noProof/>
         </w:rPr>
-        <w:t>30</w:t>
+        <w:t>26</w:t>
       </w:r>
       <w:r>
         <w:fldChar w:fldCharType="end"/>
@@ -10594,7 +10471,7 @@
         <w:rPr>
           <w:noProof/>
         </w:rPr>
-        <w:t>31</w:t>
+        <w:t>27</w:t>
       </w:r>
       <w:r>
         <w:fldChar w:fldCharType="end"/>
@@ -10670,7 +10547,7 @@
         <w:rPr>
           <w:noProof/>
         </w:rPr>
-        <w:t>32</w:t>
+        <w:t>28</w:t>
       </w:r>
       <w:r>
         <w:fldChar w:fldCharType="end"/>
@@ -10753,10 +10630,7 @@
       </w:pPr>
       <w:r>
         <w:lastRenderedPageBreak/>
-        <w:t xml:space="preserve">HyFA: </w:t>
-      </w:r>
-      <w:r>
-        <w:t>Cross section along coastline</w:t>
+        <w:t>HyFA: Cross section along coastline</w:t>
       </w:r>
     </w:p>
     <w:p>
@@ -10783,6 +10657,9 @@
         <w:jc w:val="center"/>
       </w:pPr>
       <w:r>
+        <w:rPr>
+          <w:noProof/>
+        </w:rPr>
         <w:drawing>
           <wp:inline distT="0" distB="0" distL="0" distR="0" wp14:anchorId="1F5556C4" wp14:editId="2507FB1F">
             <wp:extent cx="3827721" cy="3521113"/>
@@ -10841,7 +10718,7 @@
         <w:rPr>
           <w:noProof/>
         </w:rPr>
-        <w:t>24</w:t>
+        <w:t>29</w:t>
       </w:r>
       <w:r>
         <w:fldChar w:fldCharType="end"/>
@@ -11003,6 +10880,9 @@
         <w:jc w:val="center"/>
       </w:pPr>
       <w:r>
+        <w:rPr>
+          <w:noProof/>
+        </w:rPr>
         <w:drawing>
           <wp:inline distT="0" distB="0" distL="0" distR="0" wp14:anchorId="5421D52F" wp14:editId="0531C8D8">
             <wp:extent cx="5731510" cy="4046220"/>
@@ -11210,7 +11090,34 @@
     </w:p>
     <w:p>
       <w:r>
-        <w:t>Are the results sufficient to answer the research question? Is the objective of the study fulfilled?</w:t>
+        <w:t>In the preceding chapters of this thesis, modeling of coastal groundwater reserves has been approached from several perspectives</w:t>
+      </w:r>
+      <w:r>
+        <w:t xml:space="preserve">. In Chapter 1, the motivation for this study and the global scientific relevance which it aims to achieve are discussed. Subsequently, two major concepts area appointed and addressed in Chapters 2 and 3, both focusing on one aspect of the problem described in Chapter 1. Chapter 2 concentrates on contribute to efficient modeling practices through metamodeling, where Chapter 3 focuses on the potential of scarcely used validation techniques for groundwater models. </w:t>
+      </w:r>
+      <w:r>
+        <w:t>This chapter serves as an overarching discussion and conclusion, where the</w:t>
+      </w:r>
+      <w:r>
+        <w:t xml:space="preserve"> two perspectives of Chapters 2 and 3 are reunited to contribute to discussions on efficient modeling practices and global efforts in coastal drinking water reserve management.</w:t>
+      </w:r>
+    </w:p>
+    <w:p>
+      <w:r>
+        <w:t>+ ADD REASING LIST OF THIS CHAPTER</w:t>
+      </w:r>
+    </w:p>
+    <w:p>
+      <w:pPr>
+        <w:jc w:val="left"/>
+        <w:rPr>
+          <w:rFonts w:ascii="CMU Serif" w:eastAsiaTheme="majorEastAsia" w:hAnsi="CMU Serif" w:cs="CMU Serif"/>
+          <w:sz w:val="28"/>
+          <w:szCs w:val="28"/>
+        </w:rPr>
+      </w:pPr>
+      <w:r>
+        <w:br w:type="page"/>
       </w:r>
     </w:p>
     <w:p>
@@ -11218,6 +11125,7 @@
         <w:pStyle w:val="Heading2"/>
       </w:pPr>
       <w:r>
+        <w:lastRenderedPageBreak/>
         <w:t>Model efficiency</w:t>
       </w:r>
     </w:p>
@@ -11235,31 +11143,7 @@
         <w:t>acknowledging the fact</w:t>
       </w:r>
       <w:r>
-        <w:t xml:space="preserve"> that t</w:t>
-      </w:r>
-      <w:r>
-        <w:t xml:space="preserve">he effect of </w:t>
-      </w:r>
-      <w:r>
-        <w:t xml:space="preserve">applying </w:t>
-      </w:r>
-      <w:r>
-        <w:t xml:space="preserve">a GHB </w:t>
-      </w:r>
-      <w:r>
-        <w:t>vs</w:t>
-      </w:r>
-      <w:r>
-        <w:t xml:space="preserve"> RIV boundary condition for the infiltration ponds and polder areas on model efficiency has not been investigated explicitly. However, the simulation time of the resulting metamodel has drastically been decreased for a </w:t>
-      </w:r>
-      <w:r>
-        <w:t>39y</w:t>
-      </w:r>
-      <w:r>
-        <w:t xml:space="preserve"> simulation, with respect to the </w:t>
-      </w:r>
-      <w:r>
-        <w:t xml:space="preserve">original model (40 days for a 1000y simulation). The accumulated effect of methods applied may </w:t>
+        <w:t xml:space="preserve"> that the effect of applying a GHB vs RIV boundary condition for the infiltration ponds and polder areas on model efficiency has not been investigated explicitly. However, the simulation time of the resulting metamodel has drastically been decreased for a 39y simulation, with respect to the original model (40 days for a 1000y simulation). The accumulated effect of methods applied may </w:t>
       </w:r>
       <w:r>
         <w:t xml:space="preserve">therefore </w:t>
@@ -11283,24 +11167,8 @@
       <w:r>
         <w:t>With regard to groundwater modeling, time efficiency can be increased by (1) using a more efficient solver; (2) by applying a coarser and/or locally refined grid (</w:t>
       </w:r>
-      <w:proofErr w:type="spellStart"/>
-      <w:r>
-        <w:t>Mehl</w:t>
-      </w:r>
-      <w:proofErr w:type="spellEnd"/>
-      <w:r>
-        <w:t xml:space="preserve"> and Hill, 2001</w:t>
-      </w:r>
-      <w:r>
-        <w:t xml:space="preserve">; </w:t>
-      </w:r>
-      <w:proofErr w:type="spellStart"/>
-      <w:r>
-        <w:t>Mehl</w:t>
-      </w:r>
-      <w:proofErr w:type="spellEnd"/>
-      <w:r>
-        <w:t xml:space="preserve"> and Hill, 2003</w:t>
+      <w:r>
+        <w:t>Mehl and Hill, 2001; Mehl and Hill, 2003</w:t>
       </w:r>
       <w:r>
         <w:t>).</w:t>
@@ -11309,21 +11177,25 @@
         <w:t xml:space="preserve"> </w:t>
       </w:r>
       <w:r>
-        <w:t>Computing a model that satisfies (invert) a given observation most optimally is known as inverse modeling</w:t>
-      </w:r>
-      <w:r>
-        <w:t xml:space="preserve"> (Vermeulen et al., 2006). </w:t>
-      </w:r>
-    </w:p>
-    <w:p>
-      <w:r>
-        <w:t>T</w:t>
-      </w:r>
-      <w:r>
-        <w:t>he model should be thoroughly reviewed to ensure the reasonableness of the results</w:t>
-      </w:r>
-      <w:r>
-        <w:t xml:space="preserve"> (Vermeulen et al., 2006).  </w:t>
+        <w:t xml:space="preserve">Computing a model that satisfies (invert) a given observation most optimally is known as inverse modeling (Vermeulen et al., 2006). </w:t>
+      </w:r>
+    </w:p>
+    <w:p>
+      <w:r>
+        <w:t xml:space="preserve">The model should be thoroughly reviewed to ensure the reasonableness of the results (Vermeulen et al., 2006).  </w:t>
+      </w:r>
+    </w:p>
+    <w:p>
+      <w:pPr>
+        <w:jc w:val="left"/>
+        <w:rPr>
+          <w:rFonts w:ascii="CMU Serif" w:eastAsiaTheme="majorEastAsia" w:hAnsi="CMU Serif" w:cs="CMU Serif"/>
+          <w:sz w:val="28"/>
+          <w:szCs w:val="28"/>
+        </w:rPr>
+      </w:pPr>
+      <w:r>
+        <w:br w:type="page"/>
       </w:r>
     </w:p>
     <w:p>
@@ -11331,6 +11203,7 @@
         <w:pStyle w:val="Heading2"/>
       </w:pPr>
       <w:r>
+        <w:lastRenderedPageBreak/>
         <w:t>Model accuracy</w:t>
       </w:r>
     </w:p>
@@ -11442,7 +11315,6 @@
         <w:rPr>
           <w:noProof/>
         </w:rPr>
-        <w:lastRenderedPageBreak/>
         <w:drawing>
           <wp:inline distT="0" distB="0" distL="0" distR="0" wp14:anchorId="2E33FE4B" wp14:editId="6FEE5822">
             <wp:extent cx="2390775" cy="2601107"/>
@@ -11604,6 +11476,7 @@
         <w:rPr>
           <w:noProof/>
         </w:rPr>
+        <w:lastRenderedPageBreak/>
         <w:drawing>
           <wp:inline distT="0" distB="0" distL="0" distR="0" wp14:anchorId="7C6FD90B" wp14:editId="12A7CDB0">
             <wp:extent cx="2457450" cy="2673648"/>
@@ -11723,139 +11596,157 @@
         <w:rPr>
           <w:highlight w:val="lightGray"/>
         </w:rPr>
+        <w:t xml:space="preserve">Figure </w:t>
+      </w:r>
+      <w:r>
+        <w:t>25</w:t>
+      </w:r>
+      <w:r>
+        <w:t xml:space="preserve">. </w:t>
+      </w:r>
+      <w:r>
+        <w:rPr>
+          <w:highlight w:val="lightGray"/>
+        </w:rPr>
+        <w:t>A possible reason could be the boundary conditions applied at the edges of the domain. In the OM, the edges of the domain are set as a constant head boundary. This could lead to an underestimation of the depth of the f/s interface</w:t>
+      </w:r>
+      <w:r>
+        <w:t xml:space="preserve"> (</w:t>
+      </w:r>
+      <w:r>
+        <w:rPr>
+          <w:highlight w:val="lightGray"/>
+        </w:rPr>
+        <w:t>WHY?</w:t>
+      </w:r>
+      <w:r>
+        <w:t xml:space="preserve">). </w:t>
+      </w:r>
+      <w:r>
+        <w:rPr>
+          <w:highlight w:val="lightGray"/>
+        </w:rPr>
+        <w:t>On the other hand, an impermeable boundary at the edges of the domain could lead to an overestimation of the f/s interface</w:t>
+      </w:r>
+      <w:r>
+        <w:t>. However, changing the boundary conditions at the edges of the domain showed no difference in f/s interface development</w:t>
+      </w:r>
+      <w:r>
+        <w:t xml:space="preserve">, proving the </w:t>
+      </w:r>
+      <w:r>
+        <w:rPr>
+          <w:highlight w:val="lightGray"/>
+        </w:rPr>
+        <w:t>hypothesis</w:t>
+      </w:r>
+      <w:r>
+        <w:t xml:space="preserve"> that they are placed sufficiently far away from the study area. </w:t>
+      </w:r>
+    </w:p>
+    <w:p>
+      <w:r>
+        <w:t xml:space="preserve">Moreover, the original model has not been calibrated on groundwater salinity (see </w:t>
+      </w:r>
+      <w:r>
+        <w:rPr>
+          <w:highlight w:val="lightGray"/>
+        </w:rPr>
+        <w:t>Section 3.2.</w:t>
+      </w:r>
+      <w:r>
+        <w:t xml:space="preserve">), and although the </w:t>
+      </w:r>
+      <w:r>
+        <w:t>metamodel</w:t>
+      </w:r>
+      <w:r>
+        <w:t xml:space="preserve"> (which has been calibrated </w:t>
+      </w:r>
+      <w:r>
+        <w:t>to</w:t>
+      </w:r>
+      <w:r>
+        <w:t xml:space="preserve"> the </w:t>
+      </w:r>
+      <w:r>
+        <w:t>original model</w:t>
+      </w:r>
+      <w:r>
+        <w:t xml:space="preserve"> in water balance, hydraulic head distribution</w:t>
+      </w:r>
+      <w:r>
+        <w:t xml:space="preserve">) does show semblance with the HyFA, (see </w:t>
+      </w:r>
+      <w:r>
+        <w:rPr>
+          <w:highlight w:val="lightGray"/>
+        </w:rPr>
+        <w:t>Section 3.1</w:t>
+      </w:r>
+      <w:r>
+        <w:t xml:space="preserve">), this does not necessarily mean that the </w:t>
+      </w:r>
+      <w:r>
+        <w:t>original model</w:t>
+      </w:r>
+      <w:r>
+        <w:t xml:space="preserve">’s f/s interface is in fact, closest to the actual f/s interface, despite its smaller cell size and consistency with the FLF and head data. </w:t>
+      </w:r>
+    </w:p>
+    <w:p>
+      <w:r>
+        <w:t xml:space="preserve">In this study, the fresh-saline interface is calculated as the minimum depth at which the groundwater salinity becomes brackish (see </w:t>
+      </w:r>
+      <w:r>
+        <w:rPr>
+          <w:highlight w:val="lightGray"/>
+        </w:rPr>
+        <w:t>Section 2.5.2</w:t>
+      </w:r>
+      <w:r>
+        <w:t xml:space="preserve">). </w:t>
+      </w:r>
+      <w:r>
+        <w:t>However, a</w:t>
+      </w:r>
+      <w:r>
+        <w:t xml:space="preserve">s seen from the CS3 and CS4 from the groundwater salinity cross sections perpendicular to the coastline presented in </w:t>
+      </w:r>
+      <w:r>
+        <w:rPr>
+          <w:highlight w:val="lightGray"/>
+        </w:rPr>
+        <w:t>Figure 21</w:t>
+      </w:r>
+      <w:r>
+        <w:t xml:space="preserve">, in the OM, the saline groundwater intrusion occurs at a shallow depth, below which there is more fresh groundwater. </w:t>
+      </w:r>
+      <w:r>
+        <w:t>Therefore, c</w:t>
+      </w:r>
+      <w:r>
+        <w:t>alculating the fresh-saline interface here as the minimum depth at which groundwater becomes brackish or saline</w:t>
+      </w:r>
+      <w:r>
+        <w:t xml:space="preserve">, leads to an underestimation of the actual fresh-saline interface depth that lies below this intrusion zone. </w:t>
+      </w:r>
+      <w:r>
+        <w:t xml:space="preserve">This intrusion may disrupt the fresh-saline interface development in the OM shown in </w:t>
+      </w:r>
+      <w:r>
+        <w:rPr>
+          <w:highlight w:val="lightGray"/>
+        </w:rPr>
         <w:t>Figure 31</w:t>
       </w:r>
       <w:r>
-        <w:t xml:space="preserve">. </w:t>
+        <w:t xml:space="preserve">, as the actual fresh-saline interface below the shallow intrusion still increases in depth. </w:t>
       </w:r>
       <w:r>
         <w:rPr>
           <w:highlight w:val="lightGray"/>
         </w:rPr>
-        <w:t>A possible reason could be the boundary conditions applied at the edges of the domain. In the OM, the edges of the domain are set as a constant head boundary. This could lead to an underestimation of the depth of the f/s interface</w:t>
-      </w:r>
-      <w:r>
-        <w:t xml:space="preserve"> (</w:t>
-      </w:r>
-      <w:r>
-        <w:rPr>
-          <w:highlight w:val="lightGray"/>
-        </w:rPr>
-        <w:t>WHY?</w:t>
-      </w:r>
-      <w:r>
-        <w:t xml:space="preserve">). </w:t>
-      </w:r>
-      <w:r>
-        <w:rPr>
-          <w:highlight w:val="lightGray"/>
-        </w:rPr>
-        <w:t>On the other hand, an impermeable boundary at the edges of the domain could lead to an overestimation of the f/s interface</w:t>
-      </w:r>
-      <w:r>
-        <w:t>. However, changing the boundary conditions at the edges of the domain showed no difference in f/s interface development</w:t>
-      </w:r>
-      <w:r>
-        <w:t xml:space="preserve">, proving the </w:t>
-      </w:r>
-      <w:r>
-        <w:rPr>
-          <w:highlight w:val="lightGray"/>
-        </w:rPr>
-        <w:t>hypothesis</w:t>
-      </w:r>
-      <w:r>
-        <w:t xml:space="preserve"> that they are placed sufficiently far away from the study area. </w:t>
-      </w:r>
-    </w:p>
-    <w:p>
-      <w:r>
-        <w:t xml:space="preserve">Moreover, the original model has not been calibrated on groundwater salinity (see </w:t>
-      </w:r>
-      <w:r>
-        <w:rPr>
-          <w:highlight w:val="lightGray"/>
-        </w:rPr>
-        <w:t>Section 3.2.</w:t>
-      </w:r>
-      <w:r>
-        <w:t xml:space="preserve">), and although the MM (which has been calibrated </w:t>
-      </w:r>
-      <w:r>
-        <w:t>to</w:t>
-      </w:r>
-      <w:r>
-        <w:t xml:space="preserve"> the OM</w:t>
-      </w:r>
-      <w:r>
-        <w:t xml:space="preserve"> in water balance, hydraulic head distribution</w:t>
-      </w:r>
-      <w:r>
-        <w:t xml:space="preserve">) does show semblance with the HyFA, (see </w:t>
-      </w:r>
-      <w:r>
-        <w:rPr>
-          <w:highlight w:val="lightGray"/>
-        </w:rPr>
-        <w:t>Section 3.1</w:t>
-      </w:r>
-      <w:r>
-        <w:t xml:space="preserve">), this does not necessarily mean that the OM’s f/s interface is in fact, closest to the actual f/s interface, despite its smaller cell size and consistency with the FLF and head data. </w:t>
-      </w:r>
-    </w:p>
-    <w:p>
-      <w:r>
-        <w:t xml:space="preserve">In this study, the fresh-saline interface is calculated as the minimum depth at which the groundwater salinity becomes brackish (see </w:t>
-      </w:r>
-      <w:r>
-        <w:rPr>
-          <w:highlight w:val="lightGray"/>
-        </w:rPr>
-        <w:t>Section 2.5.2</w:t>
-      </w:r>
-      <w:r>
-        <w:t xml:space="preserve">). </w:t>
-      </w:r>
-      <w:r>
-        <w:t>However, a</w:t>
-      </w:r>
-      <w:r>
-        <w:t xml:space="preserve">s seen from the CS3 and CS4 from the groundwater salinity cross sections perpendicular to the coastline presented in </w:t>
-      </w:r>
-      <w:r>
-        <w:rPr>
-          <w:highlight w:val="lightGray"/>
-        </w:rPr>
-        <w:t>Figure 21</w:t>
-      </w:r>
-      <w:r>
-        <w:t xml:space="preserve">, in the OM, the saline groundwater intrusion occurs at a shallow depth, below which there is more fresh groundwater. </w:t>
-      </w:r>
-      <w:r>
-        <w:t>Therefore, c</w:t>
-      </w:r>
-      <w:r>
-        <w:t>alculating the fresh-saline interface here as the minimum depth at which groundwater becomes brackish or saline</w:t>
-      </w:r>
-      <w:r>
-        <w:t xml:space="preserve">, leads to an underestimation of the actual fresh-saline interface depth that lies below this intrusion zone. </w:t>
-      </w:r>
-      <w:r>
-        <w:t xml:space="preserve">This intrusion may disrupt the fresh-saline interface development in the OM shown in </w:t>
-      </w:r>
-      <w:r>
-        <w:rPr>
-          <w:highlight w:val="lightGray"/>
-        </w:rPr>
-        <w:t>Figure 31</w:t>
-      </w:r>
-      <w:r>
-        <w:t xml:space="preserve">, as the actual fresh-saline interface below the shallow intrusion still increases in depth. </w:t>
-      </w:r>
-      <w:r>
-        <w:rPr>
-          <w:highlight w:val="lightGray"/>
-        </w:rPr>
         <w:t>A shallow intrusion zone near the coastline also recognizable in the cross section of (Stuyfzand, 1993) in Figure 27, with similar extent (100s of m) but is unrepresented in the calculated metamodel groundwater salinity.</w:t>
       </w:r>
       <w:r>
@@ -11887,13 +11778,8 @@
       <w:r>
         <w:t xml:space="preserve">; </w:t>
       </w:r>
-      <w:proofErr w:type="spellStart"/>
-      <w:r>
-        <w:t>Senger</w:t>
-      </w:r>
-      <w:proofErr w:type="spellEnd"/>
-      <w:r>
-        <w:t xml:space="preserve"> and Fogg, 1990</w:t>
+      <w:r>
+        <w:t>Senger and Fogg, 1990</w:t>
       </w:r>
       <w:r>
         <w:t>;</w:t>
@@ -12479,7 +12365,6 @@
         </w:rPr>
         <w:t xml:space="preserve">relation shows that horizontal flow components can be directly evaluated from the freshwater head, and vertical flow components can be calculated from the second term inside the parentheses (buoyancy term, </w:t>
       </w:r>
-      <w:proofErr w:type="spellStart"/>
       <w:r>
         <w:rPr>
           <w:rFonts w:eastAsiaTheme="minorEastAsia"/>
@@ -12496,28 +12381,7 @@
         <w:rPr>
           <w:rFonts w:eastAsiaTheme="minorEastAsia"/>
         </w:rPr>
-        <w:t>er</w:t>
-      </w:r>
-      <w:proofErr w:type="spellEnd"/>
-      <w:r>
-        <w:rPr>
-          <w:rFonts w:eastAsiaTheme="minorEastAsia"/>
-        </w:rPr>
-        <w:t xml:space="preserve"> 1998, Oude </w:t>
-      </w:r>
-      <w:proofErr w:type="spellStart"/>
-      <w:r>
-        <w:rPr>
-          <w:rFonts w:eastAsiaTheme="minorEastAsia"/>
-        </w:rPr>
-        <w:t>Essink</w:t>
-      </w:r>
-      <w:proofErr w:type="spellEnd"/>
-      <w:r>
-        <w:rPr>
-          <w:rFonts w:eastAsiaTheme="minorEastAsia"/>
-        </w:rPr>
-        <w:t>, 1998).</w:t>
+        <w:t>er 1998, Oude Essink, 1998).</w:t>
       </w:r>
       <w:r>
         <w:rPr>
@@ -12681,7 +12545,19 @@
     </w:p>
     <w:p>
       <w:r>
-        <w:t xml:space="preserve">A model is a simplified representation of a complex system (Clarke, 1973). The metamodel produced could therefore be seen as a superlatively simplified representation of a physical system. The discussion in </w:t>
+        <w:t xml:space="preserve">A model is a simplified representation of a complex system (Clarke, 1973). </w:t>
+      </w:r>
+      <w:r>
+        <w:t>A</w:t>
+      </w:r>
+      <w:r>
+        <w:t xml:space="preserve"> metamodel could therefore be seen as a superlatively simplified representation of a physical system</w:t>
+      </w:r>
+      <w:r>
+        <w:t>, as it is constructed from an original model</w:t>
+      </w:r>
+      <w:r>
+        <w:t xml:space="preserve">. The discussion in </w:t>
       </w:r>
       <w:r>
         <w:rPr>
@@ -12702,7 +12578,13 @@
         <w:t>2</w:t>
       </w:r>
       <w:r>
-        <w:t xml:space="preserve"> has contributed to the value of these discrepancies and where they come from, but uncertainties remain as to where these discrepancies come from. Moreover, if these are small enough to argue that the proposed model adjustments are sufficient to retain sufficient model accuracy.</w:t>
+        <w:t xml:space="preserve"> has contributed to the value of these discrepancies and where they come from, but uncertainties remain as to where these discrepancies come fro</w:t>
+      </w:r>
+      <w:r>
+        <w:t>m, and</w:t>
+      </w:r>
+      <w:r>
+        <w:t xml:space="preserve"> if these are small enough to argue that the proposed model adjustments are sufficient to retain sufficient model accuracy.</w:t>
       </w:r>
     </w:p>
     <w:p>
@@ -12746,11 +12628,25 @@
     </w:p>
     <w:p>
       <w:r>
-        <w:t xml:space="preserve">Regridding the discretization of the original model to a coarser grid size, and calibrating to the cumulative effect on water balances or hydraulic heads is an empirical practice since it loses the conceptual value of small-scale variations in groundwater flow or subsurface </w:t>
+        <w:t xml:space="preserve">Regridding the discretization of the original model to a coarser grid size, and calibrating to the cumulative effect on water balances or hydraulic heads is an empirical practice since it loses the </w:t>
+      </w:r>
+      <w:commentRangeStart w:id="21"/>
+      <w:r>
+        <w:t xml:space="preserve">conceptual value of small-scale variations in groundwater flow or subsurface </w:t>
       </w:r>
       <w:r>
         <w:lastRenderedPageBreak/>
-        <w:t xml:space="preserve">characterizations. This, in turn, may lead to accumulation of errors when increasing the model’s empiricism. However, the empirically determined law of Darcy (Clarke, 1973) is by Oxford Definition empirical: Based on experiments of experiences, rather than ideas or theories (Oxford University Press, n.d.). </w:t>
+        <w:t>characterizations</w:t>
+      </w:r>
+      <w:commentRangeEnd w:id="21"/>
+      <w:r>
+        <w:rPr>
+          <w:rStyle w:val="CommentReference"/>
+        </w:rPr>
+        <w:commentReference w:id="21"/>
+      </w:r>
+      <w:r>
+        <w:t xml:space="preserve">. This, in turn, may lead to accumulation of errors when increasing the model’s empiricism. However, the empirically determined law of Darcy (Clarke, 1973) is by Oxford Definition empirical: Based on experiments of experiences, rather than ideas or theories (Oxford University Press, n.d.). </w:t>
       </w:r>
     </w:p>
     <w:p>
@@ -12759,8 +12655,19 @@
       </w:r>
     </w:p>
     <w:p>
-      <w:r>
-        <w:t xml:space="preserve">An important factor that remains to be addressed is the effort required to create a model. As effort required to set up a model requires a professional’s time, model efficiency is also linked to efficient modeling practices. A model that has a high predictive capacity, but whose approach is difficult to apply to other geohydrological problems is of less value in the context of this study, since the assessment of conventional modeling approaches to contribute to groundwater management issues globally requires applicability overall. </w:t>
+      <w:commentRangeStart w:id="22"/>
+      <w:r>
+        <w:t>An important factor that remains to be addressed is the effort required to create a model. As effort required to set up a model requires a professional’s time, model efficiency is also linked to efficient modeling practices. A model that has a high predictive capacity, but whose approach is difficult to apply to other geohydrological problems is of less value in the context of this study, since the assessment of conventional modeling approaches to contribute to groundwater management issues globally requires applicability overall.</w:t>
+      </w:r>
+      <w:commentRangeEnd w:id="22"/>
+      <w:r>
+        <w:rPr>
+          <w:rStyle w:val="CommentReference"/>
+        </w:rPr>
+        <w:commentReference w:id="22"/>
+      </w:r>
+      <w:r>
+        <w:t xml:space="preserve"> </w:t>
       </w:r>
     </w:p>
     <w:p>
@@ -12790,7 +12697,7 @@
         <w:t xml:space="preserve">. Moreover, (Delsman, 2015) argues that neither the salinity distribution nor the hydraulic head distribution was, in their paleomodel, at any point in steady, state and that the assumption of steady state on present-day conditions is not warranted for coastal aquifers as the one considered in his research. </w:t>
       </w:r>
       <w:r>
-        <w:t>This this underlined by the results of this study: the ever-increasing depth of fresh-saline interface (Figure 32) after a 200y simulation. This section is dedicated to adding</w:t>
+        <w:t>This is underlined by the results of this study: the ever-increasing depth of fresh-saline interface (Figure 32) after a 200y simulation. This section is dedicated to adding</w:t>
       </w:r>
       <w:r>
         <w:t xml:space="preserve"> to the discussion on </w:t>
@@ -12816,15 +12723,7 @@
         <w:t xml:space="preserve"> </w:t>
       </w:r>
       <w:r>
-        <w:t xml:space="preserve">in areas where extensive human intervention (like extraction of groundwater) takes place, the anthropogenic influence on fresh-saline distributions may become primary, on a much smaller timescale (Oude </w:t>
-      </w:r>
-      <w:proofErr w:type="spellStart"/>
-      <w:r>
-        <w:t>Essink</w:t>
-      </w:r>
-      <w:proofErr w:type="spellEnd"/>
-      <w:r>
-        <w:t>, 2001)</w:t>
+        <w:t>in areas where extensive human intervention (like extraction of groundwater) takes place, the anthropogenic influence on fresh-saline distributions may become primary, on a much smaller timescale (Oude Essink, 2001)</w:t>
       </w:r>
       <w:r>
         <w:t xml:space="preserve">. The metamodel results show that a similar fresh-saline interface with an artificially infiltrated volume of groundwater with an order of magnitude similar to that obtained in the HyFA could be obtained using a modeling approach which required a much smaller timescale than a paleo-timescale. </w:t>
@@ -12859,7 +12758,11 @@
         <w:t xml:space="preserve">. </w:t>
       </w:r>
       <w:r>
-        <w:t>As for this study, it could be argued that a more rigorous calibration or sensitivity analysis could have been done</w:t>
+        <w:t xml:space="preserve">As for this study, it could be argued that a more rigorous calibration or sensitivity analysis could have </w:t>
+      </w:r>
+      <w:r>
+        <w:lastRenderedPageBreak/>
+        <w:t>been done</w:t>
       </w:r>
       <w:r>
         <w:t>, although the problem with choosing an initial groundwater salinity distribution</w:t>
@@ -12882,19 +12785,10 @@
     </w:p>
     <w:p>
       <w:r>
-        <w:lastRenderedPageBreak/>
         <w:t xml:space="preserve">This study has shown that validation on a shorter timescale is possible, for the purpose of investigating the artificial </w:t>
       </w:r>
       <w:r>
-        <w:t xml:space="preserve">infiltration in the dune reservoir, occurring on unnaturally short timescales, adding to the validity of the hypothesis of (Oude </w:t>
-      </w:r>
-      <w:proofErr w:type="spellStart"/>
-      <w:r>
-        <w:t>Essink</w:t>
-      </w:r>
-      <w:proofErr w:type="spellEnd"/>
-      <w:r>
-        <w:t>, 2001).</w:t>
+        <w:t>infiltration in the dune reservoir, occurring on unnaturally short timescales, adding to the validity of the hypothesis of (Oude Essink, 2001).</w:t>
       </w:r>
       <w:r>
         <w:t xml:space="preserve"> </w:t>
@@ -12967,7 +12861,7 @@
     </w:p>
     <w:p>
       <w:pPr>
-        <w:pStyle w:val="Heading2"/>
+        <w:pStyle w:val="Heading3"/>
         <w:rPr>
           <w:sz w:val="36"/>
           <w:szCs w:val="36"/>
@@ -13003,7 +12897,31 @@
         <w:t>Appendix A</w:t>
       </w:r>
       <w:r>
-        <w:t xml:space="preserve">. 12 boreholes over the conservative approximation of a distance of 12km between Scheveningen and Katwijk, correspond to a conservative sampling interval of ~1km. The interpolation necessary to create a description of the subsurface as presented by (Stuyfzand, 1993) from data acquired with a sampling interval of 1km, could mean that this feature is represented well in the modeled groundwater distribution and unrepresented in the HyFA distribution.  </w:t>
+        <w:t xml:space="preserve">. 12 boreholes over the </w:t>
+      </w:r>
+      <w:r>
+        <w:t>(</w:t>
+      </w:r>
+      <w:r>
+        <w:t>conservative approximation of</w:t>
+      </w:r>
+      <w:r>
+        <w:t>)</w:t>
+      </w:r>
+      <w:r>
+        <w:t xml:space="preserve"> a distance of 12km between Scheveningen and Katwijk, correspond</w:t>
+      </w:r>
+      <w:r>
+        <w:t>s</w:t>
+      </w:r>
+      <w:r>
+        <w:t xml:space="preserve"> to a conservative sampling interval of 1km. The interpolation necessary to create a description of the subsurface as presented by (Stuyfzand, 1993) from data acquired with a sampling interval of 1km, could mean that this feature is represented well in the modeled groundwater distribution </w:t>
+      </w:r>
+      <w:r>
+        <w:t xml:space="preserve">of this study, </w:t>
+      </w:r>
+      <w:r>
+        <w:t xml:space="preserve">and unrepresented in the HyFA distribution.  </w:t>
       </w:r>
     </w:p>
     <w:p>
@@ -13023,7 +12941,19 @@
         <w:rPr>
           <w:highlight w:val="lightGray"/>
         </w:rPr>
-        <w:t>This confirms the hypothesis that HyFA is valuable for model validation over a relatively short time span.</w:t>
+        <w:t>This confirms the hypothesis that HyFA is valuable for model validation</w:t>
+      </w:r>
+      <w:r>
+        <w:rPr>
+          <w:highlight w:val="lightGray"/>
+        </w:rPr>
+        <w:t>, and</w:t>
+      </w:r>
+      <w:r>
+        <w:rPr>
+          <w:highlight w:val="lightGray"/>
+        </w:rPr>
+        <w:t xml:space="preserve"> over a relatively short time span.</w:t>
       </w:r>
       <w:r>
         <w:t xml:space="preserve"> </w:t>
@@ -13038,7 +12968,13 @@
         </w:rPr>
       </w:pPr>
       <w:r>
-        <w:t>Coming back to the statement by (Langevin and Panday, 2012) on the future of groundwater modeling: “[In the future] we will use models more effectively to not only seek solutions but also analyze data significance and guide further collection efforts toward minimizing uncertainty in predictions”, the significance of groundwater salinity data and HyFA have proven to be insightful for investigating a coastal fresh groundwater reservoir. When the efforts of (Stuyfzand, 1993) are incorporated in an early phase of a project, and groundwater samples are acquired simultaneously with collection of hydraulic head data and groundwater salinity data from boreholes, the use of HyFA combined with a modeling practice described in this study may be feasible to incorporate in groundwater modeling practice. For the aim of the original model (investigating the feasibility of brackish groundwater as a source of drinking water), early incorporation of the HyFA data to the model may have inferred the use of an even larger horizontal cell size.</w:t>
+        <w:t>Coming back to the statement by (Langevin and Panday, 2012) on the future of groundwater modeling: “[In the future] we will use models more effectively to not only seek solutions but also analyze data significance and guide further collection efforts toward minimizing uncertainty in predictions”, the significance of groundwater salinity data and HyFA have proven to be insightful for investigating a coastal fresh groundwater reservoir</w:t>
+      </w:r>
+      <w:r>
+        <w:t>, from a modeling perspective</w:t>
+      </w:r>
+      <w:r>
+        <w:t>. When the efforts of (Stuyfzand, 1993) are incorporated in an early phase of a project, and groundwater samples are acquired simultaneously with collection of hydraulic head data and groundwater salinity data from boreholes, the use of HyFA combined with a modeling practice described in this study may be feasible to incorporate in groundwater modeling practice. For the aim of the original model (investigating the feasibility of brackish groundwater as a source of drinking water), early incorporation of the HyFA data to the model may have inferred the use of an even larger horizontal cell size.</w:t>
       </w:r>
     </w:p>
     <w:p>
@@ -13126,7 +13062,7 @@
               <w:ilvl w:val="0"/>
               <w:numId w:val="0"/>
             </w:numPr>
-            <w:ind w:left="720" w:hanging="360"/>
+            <w:ind w:left="720"/>
           </w:pPr>
           <w:r>
             <w:t>Bibliography</w:t>
@@ -13217,55 +13153,15 @@
     </w:p>
     <w:p>
       <w:r>
-        <w:t xml:space="preserve">Oude </w:t>
-      </w:r>
-      <w:proofErr w:type="spellStart"/>
-      <w:r>
-        <w:t>Essink</w:t>
-      </w:r>
-      <w:proofErr w:type="spellEnd"/>
-      <w:r>
-        <w:t xml:space="preserve">, </w:t>
-      </w:r>
-      <w:proofErr w:type="spellStart"/>
-      <w:r>
-        <w:t>Gualbert</w:t>
-      </w:r>
-      <w:proofErr w:type="spellEnd"/>
-      <w:r>
-        <w:t xml:space="preserve"> H.P (2001). “Improving fresh groundwater supply—problems and solutions.” </w:t>
-      </w:r>
-      <w:r>
-        <w:t xml:space="preserve">In: Ocean &amp; Coastal Management 44.5, pp. 429–449. </w:t>
-      </w:r>
-      <w:proofErr w:type="spellStart"/>
-      <w:r>
-        <w:t>doi</w:t>
-      </w:r>
-      <w:proofErr w:type="spellEnd"/>
-      <w:r>
-        <w:t>: 10 . 1016 / S0964-5691(01)00057-6.</w:t>
-      </w:r>
-    </w:p>
-    <w:p>
-      <w:r>
-        <w:t xml:space="preserve">Post, V. E. A., and H. </w:t>
-      </w:r>
-      <w:proofErr w:type="spellStart"/>
-      <w:r>
-        <w:t>Kooi</w:t>
-      </w:r>
-      <w:proofErr w:type="spellEnd"/>
-      <w:r>
-        <w:t xml:space="preserve"> (2003), Rates of salinization by free convection in high-permeability sediments: insights from numerical modeling and application to the Dutch coastal area, </w:t>
-      </w:r>
-      <w:proofErr w:type="spellStart"/>
-      <w:r>
-        <w:t>Hydrogeol</w:t>
-      </w:r>
-      <w:proofErr w:type="spellEnd"/>
-      <w:r>
-        <w:t>. J., 11(5), 549–559, doi:10.1007/ s10040-003-0271-7.</w:t>
+        <w:t xml:space="preserve">Oude Essink, Gualbert H.P (2001). “Improving fresh groundwater supply—problems and solutions.” </w:t>
+      </w:r>
+      <w:r>
+        <w:t>In: Ocean &amp; Coastal Management 44.5, pp. 429–449. doi: 10 . 1016 / S0964-5691(01)00057-6.</w:t>
+      </w:r>
+    </w:p>
+    <w:p>
+      <w:r>
+        <w:t>Post, V. E. A., and H. Kooi (2003), Rates of salinization by free convection in high-permeability sediments: insights from numerical modeling and application to the Dutch coastal area, Hydrogeol. J., 11(5), 549–559, doi:10.1007/ s10040-003-0271-7.</w:t>
       </w:r>
     </w:p>
     <w:p>
@@ -13273,37 +13169,13 @@
         <w:t xml:space="preserve">Stuyfzand, </w:t>
       </w:r>
       <w:r>
-        <w:t xml:space="preserve">P.J., </w:t>
-      </w:r>
-      <w:proofErr w:type="spellStart"/>
-      <w:r>
-        <w:t>Luers</w:t>
-      </w:r>
-      <w:proofErr w:type="spellEnd"/>
-      <w:r>
-        <w:t xml:space="preserve">, F., de </w:t>
-      </w:r>
-      <w:proofErr w:type="spellStart"/>
-      <w:r>
-        <w:t>Jonge</w:t>
-      </w:r>
-      <w:proofErr w:type="spellEnd"/>
-      <w:r>
-        <w:t>, H.G. (</w:t>
+        <w:t>P.J., Luers, F., de Jonge, H.G. (</w:t>
       </w:r>
       <w:r>
         <w:t>1993</w:t>
       </w:r>
       <w:r>
-        <w:t xml:space="preserve">) SWE 93.001 Hydrochemistry and hydrology of the dunes and adjacent polders between Katwijk and </w:t>
-      </w:r>
-      <w:proofErr w:type="spellStart"/>
-      <w:r>
-        <w:t>Kijkduin</w:t>
-      </w:r>
-      <w:proofErr w:type="spellEnd"/>
-      <w:r>
-        <w:t xml:space="preserve">. KIWA N.V.  </w:t>
+        <w:t xml:space="preserve">) SWE 93.001 Hydrochemistry and hydrology of the dunes and adjacent polders between Katwijk and Kijkduin. KIWA N.V.  </w:t>
       </w:r>
     </w:p>
     <w:p>
@@ -13333,15 +13205,7 @@
         <w:t>Modeling the subsidence of peat soils in the Dutch coastal area</w:t>
       </w:r>
       <w:r>
-        <w:t xml:space="preserve">. </w:t>
-      </w:r>
-      <w:proofErr w:type="spellStart"/>
-      <w:r>
-        <w:t>doi</w:t>
-      </w:r>
-      <w:proofErr w:type="spellEnd"/>
-      <w:r>
-        <w:t xml:space="preserve"> </w:t>
+        <w:t xml:space="preserve">. doi </w:t>
       </w:r>
       <w:hyperlink r:id="rId45" w:history="1">
         <w:r>
@@ -13359,21 +13223,8 @@
       </w:r>
     </w:p>
     <w:p>
-      <w:proofErr w:type="spellStart"/>
-      <w:r>
-        <w:t>Jakeman</w:t>
-      </w:r>
-      <w:proofErr w:type="spellEnd"/>
-      <w:r>
-        <w:t xml:space="preserve">, A.J., Chen, C.H., Rizzoli, A.E. and </w:t>
-      </w:r>
-      <w:proofErr w:type="spellStart"/>
-      <w:r>
-        <w:t>Voinoc</w:t>
-      </w:r>
-      <w:proofErr w:type="spellEnd"/>
-      <w:r>
-        <w:t xml:space="preserve">, A.A. (2008) Modelling and Software as Instruments for Advancing Sustainability. Environmental Modelling, Software and Decision Support. </w:t>
+      <w:r>
+        <w:t xml:space="preserve">Jakeman, A.J., Chen, C.H., Rizzoli, A.E. and Voinoc, A.A. (2008) Modelling and Software as Instruments for Advancing Sustainability. Environmental Modelling, Software and Decision Support. </w:t>
       </w:r>
     </w:p>
     <w:p>
@@ -13391,13 +13242,8 @@
     </w:p>
     <w:p>
       <w:r>
-        <w:t xml:space="preserve">N. </w:t>
-      </w:r>
-      <w:proofErr w:type="spellStart"/>
-      <w:r>
-        <w:t>Crout</w:t>
-      </w:r>
-      <w:proofErr w:type="spellEnd"/>
+        <w:t>N. Crout</w:t>
+      </w:r>
       <w:r>
         <w:t xml:space="preserve">, </w:t>
       </w:r>
@@ -13408,13 +13254,8 @@
         <w:t xml:space="preserve">, </w:t>
       </w:r>
       <w:r>
-        <w:t xml:space="preserve">A.J. </w:t>
-      </w:r>
-      <w:proofErr w:type="spellStart"/>
-      <w:r>
-        <w:t>Jakeman</w:t>
-      </w:r>
-      <w:proofErr w:type="spellEnd"/>
+        <w:t>A.J. Jakeman</w:t>
+      </w:r>
       <w:r>
         <w:t xml:space="preserve">, </w:t>
       </w:r>
@@ -13425,13 +13266,8 @@
         <w:t xml:space="preserve">, </w:t>
       </w:r>
       <w:r>
-        <w:t xml:space="preserve">L.T.H. </w:t>
-      </w:r>
-      <w:proofErr w:type="spellStart"/>
-      <w:r>
-        <w:t>Newham</w:t>
-      </w:r>
-      <w:proofErr w:type="spellEnd"/>
+        <w:t>L.T.H. Newham</w:t>
+      </w:r>
       <w:r>
         <w:t xml:space="preserve">, </w:t>
       </w:r>
@@ -13466,46 +13302,26 @@
         <w:t xml:space="preserve">, </w:t>
       </w:r>
       <w:r>
-        <w:t xml:space="preserve">D. </w:t>
-      </w:r>
-      <w:proofErr w:type="spellStart"/>
-      <w:r>
-        <w:t>Holzworth</w:t>
-      </w:r>
-      <w:proofErr w:type="spellEnd"/>
+        <w:t>D. Holzworth</w:t>
+      </w:r>
       <w:r>
         <w:t xml:space="preserve">, </w:t>
       </w:r>
       <w:r>
-        <w:t xml:space="preserve">J. </w:t>
-      </w:r>
-      <w:proofErr w:type="spellStart"/>
-      <w:r>
-        <w:t>Mysiak</w:t>
-      </w:r>
-      <w:proofErr w:type="spellEnd"/>
+        <w:t>J. Mysiak</w:t>
+      </w:r>
       <w:r>
         <w:t xml:space="preserve">, </w:t>
       </w:r>
       <w:r>
-        <w:t xml:space="preserve">J. </w:t>
-      </w:r>
-      <w:proofErr w:type="spellStart"/>
-      <w:r>
-        <w:t>Reichl</w:t>
-      </w:r>
-      <w:proofErr w:type="spellEnd"/>
+        <w:t>J. Reichl</w:t>
+      </w:r>
       <w:r>
         <w:t xml:space="preserve">, </w:t>
       </w:r>
       <w:r>
-        <w:t xml:space="preserve">R. </w:t>
-      </w:r>
-      <w:proofErr w:type="spellStart"/>
-      <w:r>
-        <w:t>Seppelt</w:t>
-      </w:r>
-      <w:proofErr w:type="spellEnd"/>
+        <w:t>R. Seppelt</w:t>
+      </w:r>
       <w:r>
         <w:t xml:space="preserve">, </w:t>
       </w:r>
@@ -13553,29 +13369,8 @@
       </w:r>
     </w:p>
     <w:p>
-      <w:proofErr w:type="spellStart"/>
-      <w:r>
-        <w:t>Basco</w:t>
-      </w:r>
-      <w:proofErr w:type="spellEnd"/>
-      <w:r>
-        <w:t xml:space="preserve"> Carrera, L., van Beek, E. van </w:t>
-      </w:r>
-      <w:proofErr w:type="spellStart"/>
-      <w:r>
-        <w:t>Deursen</w:t>
-      </w:r>
-      <w:proofErr w:type="spellEnd"/>
-      <w:r>
-        <w:t xml:space="preserve">, W., Choudhury, G.A., </w:t>
-      </w:r>
-      <w:proofErr w:type="spellStart"/>
-      <w:r>
-        <w:t>Haasnoot</w:t>
-      </w:r>
-      <w:proofErr w:type="spellEnd"/>
-      <w:r>
-        <w:t xml:space="preserve">, M. (2018). </w:t>
+      <w:r>
+        <w:t xml:space="preserve">Basco Carrera, L., van Beek, E. van Deursen, W., Choudhury, G.A., Haasnoot, M. (2018). </w:t>
       </w:r>
       <w:r>
         <w:t>Fast Integrated Systems Modeling: Th</w:t>
@@ -13594,62 +13389,49 @@
         <w:t>th</w:t>
       </w:r>
       <w:r>
-        <w:t xml:space="preserve"> International Congress on Environmental Modelling and Software, BYU </w:t>
-      </w:r>
-      <w:proofErr w:type="spellStart"/>
-      <w:r>
-        <w:t>ScholarsArchive</w:t>
-      </w:r>
-      <w:proofErr w:type="spellEnd"/>
+        <w:t xml:space="preserve"> International Congress on Environmental Modelling and Software, BYU ScholarsArchive </w:t>
+      </w:r>
+    </w:p>
+    <w:p>
+      <w:r>
+        <w:t>Langevin, C. D., and W. Guo (2006), MODFLOW/MT3DMS-based simulation of variable-density ground water flow and transport., Ground Water, 44(3), 339–51, doi:10.1111/j.1745-6584.2005.00156.x.</w:t>
+      </w:r>
+    </w:p>
+    <w:p>
+      <w:r>
+        <w:t>Langevin, C. D.,</w:t>
+      </w:r>
       <w:r>
         <w:t xml:space="preserve"> </w:t>
       </w:r>
-    </w:p>
-    <w:p>
-      <w:r>
-        <w:t>Langevin, C. D., and W. Guo (2006), MODFLOW/MT3DMS-based simulation of variable-density ground water flow and transport., Ground Water, 44(3), 339–51, doi:10.1111/j.1745-6584.2005.00156.x.</w:t>
-      </w:r>
-    </w:p>
-    <w:p>
-      <w:r>
-        <w:t>Langevin, C. D.,</w:t>
+      <w:r>
+        <w:t>Hughes, J. D., Banta,</w:t>
+      </w:r>
+      <w:r>
+        <w:t xml:space="preserve"> E. R., </w:t>
+      </w:r>
+      <w:r>
+        <w:t>Niswonger,</w:t>
+      </w:r>
+      <w:r>
+        <w:t xml:space="preserve"> R. G.,</w:t>
+      </w:r>
+      <w:r>
+        <w:t xml:space="preserve"> Panday,</w:t>
+      </w:r>
+      <w:r>
+        <w:t xml:space="preserve"> S.</w:t>
+      </w:r>
+      <w:r>
+        <w:t xml:space="preserve"> Provost</w:t>
+      </w:r>
+      <w:r>
+        <w:t>, A. M (2017) Documentation for the MODFLOW 6 Groundwater Flow Model,</w:t>
       </w:r>
       <w:r>
         <w:t xml:space="preserve"> </w:t>
       </w:r>
       <w:r>
-        <w:t>Hughes, J. D., Banta,</w:t>
-      </w:r>
-      <w:r>
-        <w:t xml:space="preserve"> E. R., </w:t>
-      </w:r>
-      <w:proofErr w:type="spellStart"/>
-      <w:r>
-        <w:t>Niswonger</w:t>
-      </w:r>
-      <w:proofErr w:type="spellEnd"/>
-      <w:r>
-        <w:t>,</w:t>
-      </w:r>
-      <w:r>
-        <w:t xml:space="preserve"> R. G.,</w:t>
-      </w:r>
-      <w:r>
-        <w:t xml:space="preserve"> Panday,</w:t>
-      </w:r>
-      <w:r>
-        <w:t xml:space="preserve"> S.</w:t>
-      </w:r>
-      <w:r>
-        <w:t xml:space="preserve"> Provost</w:t>
-      </w:r>
-      <w:r>
-        <w:t>, A. M (2017) Documentation for the MODFLOW 6 Groundwater Flow Model,</w:t>
-      </w:r>
-      <w:r>
-        <w:t xml:space="preserve"> </w:t>
-      </w:r>
-      <w:r>
         <w:t>U.S.G.S., Chapter 55 of Section A, Groundwater Book 6, Modeling Techniques.</w:t>
       </w:r>
     </w:p>
@@ -13661,15 +13443,7 @@
         <w:t>Langevin C. D., Panday, S. (2012) Futu</w:t>
       </w:r>
       <w:r>
-        <w:t xml:space="preserve">re of Groundwater Modeling , USGS., Vol. 50, No. 3–GROUND WATER–May-June 2012. </w:t>
-      </w:r>
-      <w:proofErr w:type="spellStart"/>
-      <w:r>
-        <w:t>doi</w:t>
-      </w:r>
-      <w:proofErr w:type="spellEnd"/>
-      <w:r>
-        <w:t>: 10.1111/j.1745-6584.2012.00937.x</w:t>
+        <w:t>re of Groundwater Modeling , USGS., Vol. 50, No. 3–GROUND WATER–May-June 2012. doi: 10.1111/j.1745-6584.2012.00937.x</w:t>
       </w:r>
     </w:p>
     <w:p>
@@ -13677,15 +13451,7 @@
         <w:jc w:val="left"/>
       </w:pPr>
       <w:r>
-        <w:t xml:space="preserve">Clarke, R.T., 1973. A review of some mathematical models used in hydrology, with observations on their calibration and use. J. </w:t>
-      </w:r>
-      <w:proofErr w:type="spellStart"/>
-      <w:r>
-        <w:t>Hydrol</w:t>
-      </w:r>
-      <w:proofErr w:type="spellEnd"/>
-      <w:r>
-        <w:t xml:space="preserve">., 19: 1-20. </w:t>
+        <w:t xml:space="preserve">Clarke, R.T., 1973. A review of some mathematical models used in hydrology, with observations on their calibration and use. J. Hydrol., 19: 1-20. </w:t>
       </w:r>
     </w:p>
     <w:p>
@@ -13704,7 +13470,7 @@
       <w:r>
         <w:t xml:space="preserve">: </w:t>
       </w:r>
-      <w:hyperlink r:id="rId48" w:history="1">
+      <w:hyperlink r:id="rId48" w:anchor=":~:text=%2F%C9%AAm%CB%88p%C9%AAr%C9%AAkl%2F,rather%20than%20ideas%20or%20theories" w:history="1">
         <w:r>
           <w:rPr>
             <w:rStyle w:val="Hyperlink"/>
@@ -13739,10 +13505,7 @@
         <w:t xml:space="preserve">). Vergroten overbruggingsvermogen: naar een robuuste strategische zoetwatervoorraad. </w:t>
       </w:r>
       <w:r>
-        <w:t>Amersfoort: Allied Waters.</w:t>
-      </w:r>
-      <w:r>
-        <w:t xml:space="preserve"> (Dutch)</w:t>
+        <w:t>Amersfoort: Allied Waters. (Dutch)</w:t>
       </w:r>
       <w:r>
         <w:t xml:space="preserve">. </w:t>
@@ -13770,16 +13533,7 @@
         <w:jc w:val="left"/>
       </w:pPr>
       <w:r>
-        <w:t xml:space="preserve">Chen, J. H., (1973). </w:t>
-      </w:r>
-      <w:r>
-        <w:t>Numerical Boundary Conditions and Computational Modes</w:t>
-      </w:r>
-      <w:r>
-        <w:t>.</w:t>
-      </w:r>
-      <w:r>
-        <w:t xml:space="preserve"> Geophysical Fluid Dynamics Laboratory/NOAA, Princeton University, Princeton, New Jersey 08540 </w:t>
+        <w:t xml:space="preserve">Chen, J. H., (1973). Numerical Boundary Conditions and Computational Modes. Geophysical Fluid Dynamics Laboratory/NOAA, Princeton University, Princeton, New Jersey 08540 </w:t>
       </w:r>
     </w:p>
     <w:p>
@@ -13787,52 +13541,32 @@
         <w:jc w:val="left"/>
       </w:pPr>
       <w:r>
-        <w:t xml:space="preserve">Bear, J. 1979. Hydraulics of Groundwater. New York: </w:t>
-      </w:r>
-      <w:proofErr w:type="spellStart"/>
-      <w:r>
-        <w:t>McGrawHill</w:t>
-      </w:r>
-      <w:proofErr w:type="spellEnd"/>
-      <w:r>
-        <w:t>.</w:t>
+        <w:t>Bear, J. 1979. Hydraulics of Groundwater. New York: McGrawHill.</w:t>
       </w:r>
     </w:p>
     <w:p>
       <w:pPr>
         <w:jc w:val="left"/>
       </w:pPr>
-      <w:proofErr w:type="spellStart"/>
-      <w:r>
-        <w:t>Senger</w:t>
-      </w:r>
-      <w:proofErr w:type="spellEnd"/>
-      <w:r>
-        <w:t>, R.K., and G.E. Fogg. 1990. Stream functions and equivalent freshwater heads for modeling regional flow of variable-density groundwater. 1. Review of theory and verification. Water Resources Research 26, no. 9: 2089–2096.</w:t>
-      </w:r>
-      <w:r>
-        <w:t xml:space="preserve"> </w:t>
+      <w:r>
+        <w:t xml:space="preserve">Senger, R.K., and G.E. Fogg. 1990. Stream functions and equivalent freshwater heads for modeling regional flow of variable-density groundwater. 1. Review of theory and verification. Water Resources Research 26, no. 9: 2089–2096. </w:t>
       </w:r>
     </w:p>
     <w:p>
       <w:pPr>
         <w:jc w:val="left"/>
-      </w:pPr>
-      <w:proofErr w:type="spellStart"/>
-      <w:r>
-        <w:t>Holzbecher</w:t>
-      </w:r>
-      <w:proofErr w:type="spellEnd"/>
-      <w:r>
-        <w:t xml:space="preserve">, E. 1998. Modeling Density-Driven Flow in Porous Media: Principles, </w:t>
-      </w:r>
-      <w:proofErr w:type="spellStart"/>
-      <w:r>
-        <w:t>Numerics</w:t>
-      </w:r>
-      <w:proofErr w:type="spellEnd"/>
-      <w:r>
-        <w:t>, Software. Berlin Heidelberg, Germany: Springer-Verlag.</w:t>
+        <w:rPr>
+          <w:lang w:val="nl-NL"/>
+        </w:rPr>
+      </w:pPr>
+      <w:r>
+        <w:t xml:space="preserve">Holzbecher, E. 1998. Modeling Density-Driven Flow in Porous Media: Principles, Numerics, Software. </w:t>
+      </w:r>
+      <w:r>
+        <w:rPr>
+          <w:lang w:val="nl-NL"/>
+        </w:rPr>
+        <w:t>Berlin Heidelberg, Germany: Springer-Verlag.</w:t>
       </w:r>
     </w:p>
     <w:p>
@@ -13846,10 +13580,7 @@
         <w:t xml:space="preserve">Oude Essink, G.H.P. 1998. </w:t>
       </w:r>
       <w:r>
-        <w:t>MOC3D adapted to simulate 3D density-dependent groundwater flow. In Proceedings of MODFLOW ’98 Conference at the International Ground Water Modeling Center, vol. 1, 291–300. Golden, Colorado: Colorado School of Mines.</w:t>
-      </w:r>
-      <w:r>
-        <w:t xml:space="preserve"> </w:t>
+        <w:t xml:space="preserve">MOC3D adapted to simulate 3D density-dependent groundwater flow. In Proceedings of MODFLOW ’98 Conference at the International Ground Water Modeling Center, vol. 1, 291–300. Golden, Colorado: Colorado School of Mines. </w:t>
       </w:r>
     </w:p>
     <w:p>
@@ -13857,42 +13588,7 @@
         <w:jc w:val="left"/>
       </w:pPr>
       <w:r>
-        <w:t xml:space="preserve">Vermeulen, P. T. M., C. B. M. </w:t>
-      </w:r>
-      <w:proofErr w:type="spellStart"/>
-      <w:r>
-        <w:t>te</w:t>
-      </w:r>
-      <w:proofErr w:type="spellEnd"/>
-      <w:r>
-        <w:t xml:space="preserve"> </w:t>
-      </w:r>
-      <w:proofErr w:type="spellStart"/>
-      <w:r>
-        <w:t>Stroet</w:t>
-      </w:r>
-      <w:proofErr w:type="spellEnd"/>
-      <w:r>
-        <w:t xml:space="preserve">, and A. W. </w:t>
-      </w:r>
-      <w:proofErr w:type="spellStart"/>
-      <w:r>
-        <w:t>Heemink</w:t>
-      </w:r>
-      <w:proofErr w:type="spellEnd"/>
-      <w:r>
-        <w:t xml:space="preserve"> (2006), Model inversion of transient nonlinear groundwater flow models using model reduction, Water </w:t>
-      </w:r>
-      <w:proofErr w:type="spellStart"/>
-      <w:r>
-        <w:t>Resour</w:t>
-      </w:r>
-      <w:proofErr w:type="spellEnd"/>
-      <w:r>
-        <w:t>. Res., 42, W09417, doi:10.1029/2005WR004536.</w:t>
-      </w:r>
-      <w:r>
-        <w:t xml:space="preserve"> </w:t>
+        <w:t xml:space="preserve">Vermeulen, P. T. M., C. B. M. te Stroet, and A. W. Heemink (2006), Model inversion of transient nonlinear groundwater flow models using model reduction, Water Resour. Res., 42, W09417, doi:10.1029/2005WR004536. </w:t>
       </w:r>
     </w:p>
     <w:p>
@@ -13903,10 +13599,7 @@
         <w:t xml:space="preserve">Hunt, R.J., Feinstein, D.T., Pint, C.D., Anderson, M.P. (2005). </w:t>
       </w:r>
       <w:r>
-        <w:t>The importance of diverse data types to calibrate a watershed model of the Trout Lake Basin, Northern Wisconsin, USA</w:t>
-      </w:r>
-      <w:r>
-        <w:t>. U.S.G.S., Journal of Hydrology 321 (2006) 286-296</w:t>
+        <w:t>The importance of diverse data types to calibrate a watershed model of the Trout Lake Basin, Northern Wisconsin, USA. U.S.G.S., Journal of Hydrology 321 (2006) 286-296</w:t>
       </w:r>
     </w:p>
     <w:p>
@@ -13918,10 +13611,7 @@
         <w:t>Hunt, R.J. 2002. Evaluating</w:t>
       </w:r>
       <w:r>
-        <w:t xml:space="preserve"> </w:t>
-      </w:r>
-      <w:r>
-        <w:t>the importance of future data collection sites using parameter estimation and analytic element groundwater flow models</w:t>
+        <w:t xml:space="preserve"> the importance of future data collection sites using parameter estimation and analytic element groundwater flow models</w:t>
       </w:r>
       <w:r>
         <w:t>. Developments in Water Science, volume 47 pages 775-761</w:t>
@@ -13945,38 +13635,16 @@
       <w:pPr>
         <w:jc w:val="left"/>
       </w:pPr>
-      <w:proofErr w:type="spellStart"/>
       <w:r>
         <w:rPr>
           <w:lang w:val="nl-NL"/>
         </w:rPr>
-        <w:t>Seibert</w:t>
-      </w:r>
-      <w:proofErr w:type="spellEnd"/>
+        <w:t>Seibert, J., McDonnell, J.J</w:t>
+      </w:r>
       <w:r>
         <w:rPr>
           <w:lang w:val="nl-NL"/>
         </w:rPr>
-        <w:t xml:space="preserve">, J., </w:t>
-      </w:r>
-      <w:proofErr w:type="spellStart"/>
-      <w:r>
-        <w:rPr>
-          <w:lang w:val="nl-NL"/>
-        </w:rPr>
-        <w:t>McDonnell</w:t>
-      </w:r>
-      <w:proofErr w:type="spellEnd"/>
-      <w:r>
-        <w:rPr>
-          <w:lang w:val="nl-NL"/>
-        </w:rPr>
-        <w:t>, J.J</w:t>
-      </w:r>
-      <w:r>
-        <w:rPr>
-          <w:lang w:val="nl-NL"/>
-        </w:rPr>
         <w:t xml:space="preserve">. 2002. </w:t>
       </w:r>
       <w:r>
@@ -13985,13 +13653,8 @@
       <w:r>
         <w:t xml:space="preserve">. Water Resources Research, volume 38 Issue 11 pages 23-1 / 23-14. </w:t>
       </w:r>
-      <w:proofErr w:type="spellStart"/>
-      <w:r>
-        <w:t>doi</w:t>
-      </w:r>
-      <w:proofErr w:type="spellEnd"/>
-      <w:r>
-        <w:t xml:space="preserve">: </w:t>
+      <w:r>
+        <w:t xml:space="preserve">doi: </w:t>
       </w:r>
       <w:hyperlink r:id="rId50" w:history="1">
         <w:r>
@@ -14018,29 +13681,11 @@
       <w:r>
         <w:t xml:space="preserve">Ministry of Internal Affairs. </w:t>
       </w:r>
-      <w:proofErr w:type="spellStart"/>
-      <w:r>
-        <w:t>GeoTOP</w:t>
-      </w:r>
-      <w:proofErr w:type="spellEnd"/>
-      <w:r>
-        <w:t xml:space="preserve"> (GTM). BRO – </w:t>
-      </w:r>
-      <w:proofErr w:type="spellStart"/>
-      <w:r>
-        <w:t>Basisregistratie</w:t>
-      </w:r>
-      <w:proofErr w:type="spellEnd"/>
-      <w:r>
-        <w:t xml:space="preserve"> </w:t>
-      </w:r>
-      <w:proofErr w:type="spellStart"/>
-      <w:r>
-        <w:t>Ondergrond</w:t>
-      </w:r>
-      <w:proofErr w:type="spellEnd"/>
-      <w:r>
-        <w:t xml:space="preserve">. </w:t>
+      <w:r>
+        <w:rPr>
+          <w:lang w:val="nl-NL"/>
+        </w:rPr>
+        <w:t xml:space="preserve">GeoTOP (GTM). BRO – Basisregistratie Ondergrond. </w:t>
       </w:r>
       <w:r>
         <w:t xml:space="preserve">Retrieved from: </w:t>
@@ -14090,10 +13735,7 @@
         <w:jc w:val="left"/>
       </w:pPr>
       <w:r>
-        <w:t>TNO, Netherlands Ministry of Internal Affairs.</w:t>
-      </w:r>
-      <w:r>
-        <w:t xml:space="preserve"> National Key Registry of the Subsurface. BRO: Transparent. Clear. Accessible. </w:t>
+        <w:t xml:space="preserve">TNO, Netherlands Ministry of Internal Affairs. National Key Registry of the Subsurface. BRO: Transparent. Clear. Accessible. </w:t>
       </w:r>
       <w:r>
         <w:t xml:space="preserve">Retrieved from: </w:t>
@@ -14124,52 +13766,18 @@
         <w:rPr>
           <w:lang w:val="nl-NL"/>
         </w:rPr>
-        <w:t xml:space="preserve">Royal </w:t>
-      </w:r>
-      <w:proofErr w:type="spellStart"/>
+        <w:t xml:space="preserve">Royal HaskoningDHV. (2018). Dunea - Overbruggingsvermogen duin. </w:t>
+      </w:r>
       <w:r>
         <w:rPr>
           <w:lang w:val="nl-NL"/>
         </w:rPr>
-        <w:t>HaskoningDHV</w:t>
-      </w:r>
-      <w:proofErr w:type="spellEnd"/>
+        <w:t xml:space="preserve">Amsterdam: HaskoningDHV Nederland B.V. </w:t>
+      </w:r>
       <w:r>
         <w:rPr>
           <w:lang w:val="nl-NL"/>
         </w:rPr>
-        <w:t xml:space="preserve">. (2018). Dunea - Overbruggingsvermogen duin. </w:t>
-      </w:r>
-      <w:r>
-        <w:rPr>
-          <w:lang w:val="nl-NL"/>
-        </w:rPr>
-        <w:t xml:space="preserve">Amsterdam: </w:t>
-      </w:r>
-      <w:proofErr w:type="spellStart"/>
-      <w:r>
-        <w:rPr>
-          <w:lang w:val="nl-NL"/>
-        </w:rPr>
-        <w:t>HaskoningDHV</w:t>
-      </w:r>
-      <w:proofErr w:type="spellEnd"/>
-      <w:r>
-        <w:rPr>
-          <w:lang w:val="nl-NL"/>
-        </w:rPr>
-        <w:t xml:space="preserve"> Nederland B.V.</w:t>
-      </w:r>
-      <w:r>
-        <w:rPr>
-          <w:lang w:val="nl-NL"/>
-        </w:rPr>
-        <w:t xml:space="preserve"> </w:t>
-      </w:r>
-      <w:r>
-        <w:rPr>
-          <w:lang w:val="nl-NL"/>
-        </w:rPr>
         <w:t>(In Dutch)</w:t>
       </w:r>
     </w:p>
@@ -14177,50 +13785,16 @@
       <w:pPr>
         <w:jc w:val="left"/>
       </w:pPr>
-      <w:proofErr w:type="spellStart"/>
-      <w:r>
-        <w:t>Mehl</w:t>
-      </w:r>
-      <w:proofErr w:type="spellEnd"/>
-      <w:r>
-        <w:t xml:space="preserve">, S. W., and M. C. Hill (2001), MODFLOW-2000, the U.S. Geological Survey modular ground-water model. User guide to the Link-AMG (LMG) package for solving matrix equations using an algebraic multigrid solver, U.S. Geol. </w:t>
-      </w:r>
-      <w:proofErr w:type="spellStart"/>
-      <w:r>
-        <w:t>Surv</w:t>
-      </w:r>
-      <w:proofErr w:type="spellEnd"/>
-      <w:r>
-        <w:t xml:space="preserve">. Open File Rep., 01-177, 33 pp. </w:t>
+      <w:r>
+        <w:t xml:space="preserve">Mehl, S. W., and M. C. Hill (2001), MODFLOW-2000, the U.S. Geological Survey modular ground-water model. User guide to the Link-AMG (LMG) package for solving matrix equations using an algebraic multigrid solver, U.S. Geol. Surv. Open File Rep., 01-177, 33 pp. </w:t>
       </w:r>
     </w:p>
     <w:p>
       <w:pPr>
         <w:jc w:val="left"/>
       </w:pPr>
-      <w:proofErr w:type="spellStart"/>
-      <w:r>
-        <w:t>Mehl</w:t>
-      </w:r>
-      <w:proofErr w:type="spellEnd"/>
-      <w:r>
-        <w:t xml:space="preserve">, S. W., and M. C. </w:t>
-      </w:r>
-      <w:proofErr w:type="spellStart"/>
-      <w:r>
-        <w:t>Hil</w:t>
-      </w:r>
-      <w:proofErr w:type="spellEnd"/>
-      <w:r>
-        <w:t xml:space="preserve"> (2003), Locally refined block-centered </w:t>
-      </w:r>
-      <w:proofErr w:type="spellStart"/>
-      <w:r>
-        <w:t>finitedifference</w:t>
-      </w:r>
-      <w:proofErr w:type="spellEnd"/>
-      <w:r>
-        <w:t xml:space="preserve"> groundwater models, in Evaluation of Parameter Sensitivity and the Consequences for Inverse Modelling and Predictions, IAHS Publ., 277, 227 – 232</w:t>
+      <w:r>
+        <w:t>Mehl, S. W., and M. C. Hil (2003), Locally refined block-centered finitedifference groundwater models, in Evaluation of Parameter Sensitivity and the Consequences for Inverse Modelling and Predictions, IAHS Publ., 277, 227 – 232</w:t>
       </w:r>
       <w:r>
         <w:t xml:space="preserve"> </w:t>
@@ -14716,6 +14290,46 @@
       </w:r>
     </w:p>
   </w:comment>
+  <w:comment w:id="21" w:author="Justus Krantz" w:date="2023-06-01T10:04:00Z" w:initials="JK">
+    <w:p>
+      <w:pPr>
+        <w:pStyle w:val="CommentText"/>
+        <w:jc w:val="left"/>
+      </w:pPr>
+      <w:r>
+        <w:rPr>
+          <w:rStyle w:val="CommentReference"/>
+        </w:rPr>
+        <w:annotationRef/>
+      </w:r>
+      <w:r>
+        <w:rPr>
+          <w:lang w:val="nl-NL"/>
+        </w:rPr>
+        <w:t>Some literature to be added here, I think</w:t>
+      </w:r>
+    </w:p>
+  </w:comment>
+  <w:comment w:id="22" w:author="Justus Krantz" w:date="2023-06-01T10:05:00Z" w:initials="JK">
+    <w:p>
+      <w:pPr>
+        <w:pStyle w:val="CommentText"/>
+        <w:jc w:val="left"/>
+      </w:pPr>
+      <w:r>
+        <w:rPr>
+          <w:rStyle w:val="CommentReference"/>
+        </w:rPr>
+        <w:annotationRef/>
+      </w:r>
+      <w:r>
+        <w:rPr>
+          <w:lang w:val="nl-NL"/>
+        </w:rPr>
+        <w:t>Could be moved, or has been said before</w:t>
+      </w:r>
+    </w:p>
+  </w:comment>
 </w:comments>
 </file>
 
@@ -14739,6 +14353,8 @@
   <w15:commentEx w15:paraId="4D5FE564" w15:done="0"/>
   <w15:commentEx w15:paraId="101C3EA5" w15:done="0"/>
   <w15:commentEx w15:paraId="08AC548C" w15:done="0"/>
+  <w15:commentEx w15:paraId="23FABC40" w15:done="0"/>
+  <w15:commentEx w15:paraId="0169A022" w15:done="0"/>
 </w15:commentsEx>
 </file>
 
@@ -14762,6 +14378,8 @@
   <w16cex:commentExtensible w16cex:durableId="280E3041" w16cex:dateUtc="2023-05-16T14:39:00Z"/>
   <w16cex:commentExtensible w16cex:durableId="280F9451" w16cex:dateUtc="2023-05-17T15:58:00Z"/>
   <w16cex:commentExtensible w16cex:durableId="2819A7B4" w16cex:dateUtc="2023-05-25T07:24:00Z"/>
+  <w16cex:commentExtensible w16cex:durableId="2822EBAF" w16cex:dateUtc="2023-06-01T08:04:00Z"/>
+  <w16cex:commentExtensible w16cex:durableId="2822EBFD" w16cex:dateUtc="2023-06-01T08:05:00Z"/>
 </w16cex:commentsExtensible>
 </file>
 
@@ -14785,6 +14403,8 @@
   <w16cid:commentId w16cid:paraId="4D5FE564" w16cid:durableId="280E3041"/>
   <w16cid:commentId w16cid:paraId="101C3EA5" w16cid:durableId="280F9451"/>
   <w16cid:commentId w16cid:paraId="08AC548C" w16cid:durableId="2819A7B4"/>
+  <w16cid:commentId w16cid:paraId="23FABC40" w16cid:durableId="2822EBAF"/>
+  <w16cid:commentId w16cid:paraId="0169A022" w16cid:durableId="2822EBFD"/>
 </w16cid:commentsIds>
 </file>
 
@@ -19524,7 +19144,7 @@
   <w:abstractNum w:abstractNumId="43" w15:restartNumberingAfterBreak="0">
     <w:nsid w:val="6EF2120F"/>
     <w:multiLevelType w:val="multilevel"/>
-    <w:tmpl w:val="C67ACB90"/>
+    <w:tmpl w:val="F3489C46"/>
     <w:lvl w:ilvl="0">
       <w:start w:val="1"/>
       <w:numFmt w:val="decimal"/>
@@ -19566,6 +19186,8 @@
       </w:pPr>
       <w:rPr>
         <w:rFonts w:hint="default"/>
+        <w:sz w:val="32"/>
+        <w:szCs w:val="32"/>
       </w:rPr>
     </w:lvl>
     <w:lvl w:ilvl="3">
@@ -20575,126 +20197,36 @@
   </w:num>
   <w:num w:numId="54" w16cid:durableId="1950703265">
     <w:abstractNumId w:val="43"/>
-    <w:lvlOverride w:ilvl="0"/>
-    <w:lvlOverride w:ilvl="1"/>
-    <w:lvlOverride w:ilvl="2"/>
-    <w:lvlOverride w:ilvl="3"/>
-    <w:lvlOverride w:ilvl="4"/>
-    <w:lvlOverride w:ilvl="5"/>
-    <w:lvlOverride w:ilvl="6"/>
-    <w:lvlOverride w:ilvl="7"/>
-    <w:lvlOverride w:ilvl="8"/>
   </w:num>
   <w:num w:numId="55" w16cid:durableId="1804080372">
     <w:abstractNumId w:val="43"/>
-    <w:lvlOverride w:ilvl="0"/>
-    <w:lvlOverride w:ilvl="1"/>
-    <w:lvlOverride w:ilvl="2"/>
-    <w:lvlOverride w:ilvl="3"/>
-    <w:lvlOverride w:ilvl="4"/>
-    <w:lvlOverride w:ilvl="5"/>
-    <w:lvlOverride w:ilvl="6"/>
-    <w:lvlOverride w:ilvl="7"/>
-    <w:lvlOverride w:ilvl="8"/>
   </w:num>
   <w:num w:numId="56" w16cid:durableId="1857763515">
     <w:abstractNumId w:val="43"/>
-    <w:lvlOverride w:ilvl="0"/>
-    <w:lvlOverride w:ilvl="1"/>
-    <w:lvlOverride w:ilvl="2"/>
-    <w:lvlOverride w:ilvl="3"/>
-    <w:lvlOverride w:ilvl="4"/>
-    <w:lvlOverride w:ilvl="5"/>
-    <w:lvlOverride w:ilvl="6"/>
-    <w:lvlOverride w:ilvl="7"/>
-    <w:lvlOverride w:ilvl="8"/>
   </w:num>
   <w:num w:numId="57" w16cid:durableId="1280377503">
     <w:abstractNumId w:val="43"/>
-    <w:lvlOverride w:ilvl="0"/>
-    <w:lvlOverride w:ilvl="1"/>
-    <w:lvlOverride w:ilvl="2"/>
-    <w:lvlOverride w:ilvl="3"/>
-    <w:lvlOverride w:ilvl="4"/>
-    <w:lvlOverride w:ilvl="5"/>
-    <w:lvlOverride w:ilvl="6"/>
-    <w:lvlOverride w:ilvl="7"/>
-    <w:lvlOverride w:ilvl="8"/>
   </w:num>
   <w:num w:numId="58" w16cid:durableId="2023045125">
     <w:abstractNumId w:val="43"/>
-    <w:lvlOverride w:ilvl="0"/>
-    <w:lvlOverride w:ilvl="1"/>
-    <w:lvlOverride w:ilvl="2"/>
-    <w:lvlOverride w:ilvl="3"/>
-    <w:lvlOverride w:ilvl="4"/>
-    <w:lvlOverride w:ilvl="5"/>
-    <w:lvlOverride w:ilvl="6"/>
-    <w:lvlOverride w:ilvl="7"/>
-    <w:lvlOverride w:ilvl="8"/>
   </w:num>
   <w:num w:numId="59" w16cid:durableId="389154268">
     <w:abstractNumId w:val="16"/>
   </w:num>
   <w:num w:numId="60" w16cid:durableId="1308705598">
     <w:abstractNumId w:val="43"/>
-    <w:lvlOverride w:ilvl="0"/>
-    <w:lvlOverride w:ilvl="1"/>
-    <w:lvlOverride w:ilvl="2"/>
-    <w:lvlOverride w:ilvl="3"/>
-    <w:lvlOverride w:ilvl="4"/>
-    <w:lvlOverride w:ilvl="5"/>
-    <w:lvlOverride w:ilvl="6"/>
-    <w:lvlOverride w:ilvl="7"/>
-    <w:lvlOverride w:ilvl="8"/>
   </w:num>
   <w:num w:numId="61" w16cid:durableId="1900900274">
     <w:abstractNumId w:val="43"/>
-    <w:lvlOverride w:ilvl="0"/>
-    <w:lvlOverride w:ilvl="1"/>
-    <w:lvlOverride w:ilvl="2"/>
-    <w:lvlOverride w:ilvl="3"/>
-    <w:lvlOverride w:ilvl="4"/>
-    <w:lvlOverride w:ilvl="5"/>
-    <w:lvlOverride w:ilvl="6"/>
-    <w:lvlOverride w:ilvl="7"/>
-    <w:lvlOverride w:ilvl="8"/>
   </w:num>
   <w:num w:numId="62" w16cid:durableId="383723295">
     <w:abstractNumId w:val="43"/>
-    <w:lvlOverride w:ilvl="0"/>
-    <w:lvlOverride w:ilvl="1"/>
-    <w:lvlOverride w:ilvl="2"/>
-    <w:lvlOverride w:ilvl="3"/>
-    <w:lvlOverride w:ilvl="4"/>
-    <w:lvlOverride w:ilvl="5"/>
-    <w:lvlOverride w:ilvl="6"/>
-    <w:lvlOverride w:ilvl="7"/>
-    <w:lvlOverride w:ilvl="8"/>
   </w:num>
   <w:num w:numId="63" w16cid:durableId="2099867101">
     <w:abstractNumId w:val="43"/>
-    <w:lvlOverride w:ilvl="0"/>
-    <w:lvlOverride w:ilvl="1"/>
-    <w:lvlOverride w:ilvl="2"/>
-    <w:lvlOverride w:ilvl="3"/>
-    <w:lvlOverride w:ilvl="4"/>
-    <w:lvlOverride w:ilvl="5"/>
-    <w:lvlOverride w:ilvl="6"/>
-    <w:lvlOverride w:ilvl="7"/>
-    <w:lvlOverride w:ilvl="8"/>
   </w:num>
   <w:num w:numId="64" w16cid:durableId="1140268715">
     <w:abstractNumId w:val="43"/>
-    <w:lvlOverride w:ilvl="0"/>
-    <w:lvlOverride w:ilvl="1"/>
-    <w:lvlOverride w:ilvl="2"/>
-    <w:lvlOverride w:ilvl="3"/>
-    <w:lvlOverride w:ilvl="4"/>
-    <w:lvlOverride w:ilvl="5"/>
-    <w:lvlOverride w:ilvl="6"/>
-    <w:lvlOverride w:ilvl="7"/>
-    <w:lvlOverride w:ilvl="8"/>
   </w:num>
   <w:num w:numId="65" w16cid:durableId="1145657261">
     <w:abstractNumId w:val="43"/>
@@ -21181,7 +20713,7 @@
     <w:link w:val="Heading1Char"/>
     <w:uiPriority w:val="9"/>
     <w:qFormat/>
-    <w:rsid w:val="00612948"/>
+    <w:rsid w:val="00074EBC"/>
     <w:pPr>
       <w:keepNext/>
       <w:keepLines/>
@@ -21193,8 +20725,8 @@
     </w:pPr>
     <w:rPr>
       <w:rFonts w:ascii="CMU Serif" w:eastAsiaTheme="majorEastAsia" w:hAnsi="CMU Serif" w:cs="CMU Serif"/>
-      <w:sz w:val="36"/>
-      <w:szCs w:val="36"/>
+      <w:sz w:val="40"/>
+      <w:szCs w:val="40"/>
     </w:rPr>
   </w:style>
   <w:style w:type="paragraph" w:styleId="Heading2">
@@ -21279,11 +20811,11 @@
     <w:basedOn w:val="DefaultParagraphFont"/>
     <w:link w:val="Heading1"/>
     <w:uiPriority w:val="9"/>
-    <w:rsid w:val="00612948"/>
+    <w:rsid w:val="00074EBC"/>
     <w:rPr>
       <w:rFonts w:ascii="CMU Serif" w:eastAsiaTheme="majorEastAsia" w:hAnsi="CMU Serif" w:cs="CMU Serif"/>
-      <w:sz w:val="36"/>
-      <w:szCs w:val="36"/>
+      <w:sz w:val="40"/>
+      <w:szCs w:val="40"/>
       <w:lang w:val="en-US"/>
     </w:rPr>
   </w:style>

</xml_diff>